<commit_message>
merge tech notes into the guide, guide had steps we did not do, tech notes matched what we did
</commit_message>
<xml_diff>
--- a/PoetryPi/Curriculum/CO.LAB-PoetryPi-Guide.docx
+++ b/PoetryPi/Curriculum/CO.LAB-PoetryPi-Guide.docx
@@ -3666,7 +3666,7 @@
           <w:szCs w:val="24"/>
           <w:rtl w:val="0"/>
         </w:rPr>
-        <w:t xml:space="preserve">DAY ONE: LEARN </w:t>
+        <w:t xml:space="preserve">DAY ONE: LEARN (Coding Activity)</w:t>
       </w:r>
     </w:p>
     <w:p>
@@ -3674,61 +3674,6 @@
         <w:contextualSpacing w:val="0"/>
         <w:rPr>
           <w:rFonts w:ascii="Overpass" w:cs="Overpass" w:eastAsia="Overpass" w:hAnsi="Overpass"/>
-          <w:b w:val="1"/>
-          <w:sz w:val="24"/>
-          <w:szCs w:val="24"/>
-        </w:rPr>
-      </w:pPr>
-      <w:r>
-        <w:rPr>
-          <w:rtl w:val="0"/>
-        </w:rPr>
-      </w:r>
-    </w:p>
-    <w:p>
-      <w:pPr>
-        <w:contextualSpacing w:val="0"/>
-        <w:rPr>
-          <w:rFonts w:ascii="Overpass" w:cs="Overpass" w:eastAsia="Overpass" w:hAnsi="Overpass"/>
-          <w:sz w:val="24"/>
-          <w:szCs w:val="24"/>
-        </w:rPr>
-      </w:pPr>
-      <w:r>
-        <w:rPr>
-          <w:rFonts w:ascii="Overpass" w:cs="Overpass" w:eastAsia="Overpass" w:hAnsi="Overpass"/>
-          <w:sz w:val="24"/>
-          <w:szCs w:val="24"/>
-          <w:rtl w:val="0"/>
-        </w:rPr>
-        <w:t xml:space="preserve">Set up the Pi-Top CEED</w:t>
-      </w:r>
-    </w:p>
-    <w:p>
-      <w:pPr>
-        <w:contextualSpacing w:val="0"/>
-        <w:rPr>
-          <w:rFonts w:ascii="Overpass" w:cs="Overpass" w:eastAsia="Overpass" w:hAnsi="Overpass"/>
-          <w:sz w:val="24"/>
-          <w:szCs w:val="24"/>
-        </w:rPr>
-      </w:pPr>
-      <w:r>
-        <w:rPr>
-          <w:rFonts w:ascii="Overpass" w:cs="Overpass" w:eastAsia="Overpass" w:hAnsi="Overpass"/>
-          <w:sz w:val="24"/>
-          <w:szCs w:val="24"/>
-          <w:rtl w:val="0"/>
-        </w:rPr>
-        <w:t xml:space="preserve">These instructions assume you have your micro SD card inside of your Raspberry Pi and that it is installed with the Pi-Top OS.</w:t>
-      </w:r>
-    </w:p>
-    <w:p>
-      <w:pPr>
-        <w:contextualSpacing w:val="0"/>
-        <w:rPr>
-          <w:rFonts w:ascii="Overpass" w:cs="Overpass" w:eastAsia="Overpass" w:hAnsi="Overpass"/>
-          <w:b w:val="1"/>
           <w:sz w:val="24"/>
           <w:szCs w:val="24"/>
         </w:rPr>
@@ -3749,6 +3694,33 @@
         <w:contextualSpacing w:val="1"/>
         <w:rPr>
           <w:rFonts w:ascii="Overpass" w:cs="Overpass" w:eastAsia="Overpass" w:hAnsi="Overpass"/>
+          <w:b w:val="1"/>
+          <w:sz w:val="24"/>
+          <w:szCs w:val="24"/>
+          <w:u w:val="none"/>
+        </w:rPr>
+      </w:pPr>
+      <w:r>
+        <w:rPr>
+          <w:rFonts w:ascii="Overpass" w:cs="Overpass" w:eastAsia="Overpass" w:hAnsi="Overpass"/>
+          <w:b w:val="1"/>
+          <w:sz w:val="24"/>
+          <w:szCs w:val="24"/>
+          <w:rtl w:val="0"/>
+        </w:rPr>
+        <w:t xml:space="preserve">Setup the Pi-Top CEED</w:t>
+      </w:r>
+    </w:p>
+    <w:p>
+      <w:pPr>
+        <w:numPr>
+          <w:ilvl w:val="0"/>
+          <w:numId w:val="2"/>
+        </w:numPr>
+        <w:ind w:left="1440" w:hanging="360"/>
+        <w:contextualSpacing w:val="1"/>
+        <w:rPr>
+          <w:rFonts w:ascii="Overpass" w:cs="Overpass" w:eastAsia="Overpass" w:hAnsi="Overpass"/>
           <w:sz w:val="24"/>
           <w:szCs w:val="24"/>
         </w:rPr>
@@ -3772,12 +3744,12 @@
           <wp:inline distB="114300" distT="114300" distL="114300" distR="114300">
             <wp:extent cx="4314232" cy="2300288"/>
             <wp:effectExtent b="0" l="0" r="0" t="0"/>
-            <wp:docPr descr="Attach camera board.jpg" id="4" name="image9.jpg"/>
+            <wp:docPr descr="Attach camera board.jpg" id="2" name="image7.jpg"/>
             <a:graphic>
               <a:graphicData uri="http://schemas.openxmlformats.org/drawingml/2006/picture">
                 <pic:pic>
                   <pic:nvPicPr>
-                    <pic:cNvPr descr="Attach camera board.jpg" id="0" name="image9.jpg"/>
+                    <pic:cNvPr descr="Attach camera board.jpg" id="0" name="image7.jpg"/>
                     <pic:cNvPicPr preferRelativeResize="0"/>
                   </pic:nvPicPr>
                   <pic:blipFill>
@@ -3809,33 +3781,110 @@
     </w:p>
     <w:p>
       <w:pPr>
+        <w:widowControl w:val="0"/>
+        <w:numPr>
+          <w:ilvl w:val="1"/>
+          <w:numId w:val="2"/>
+        </w:numPr>
+        <w:ind w:left="2160" w:hanging="360"/>
+        <w:contextualSpacing w:val="1"/>
+        <w:rPr>
+          <w:rFonts w:ascii="Overpass" w:cs="Overpass" w:eastAsia="Overpass" w:hAnsi="Overpass"/>
+          <w:sz w:val="24"/>
+          <w:szCs w:val="24"/>
+        </w:rPr>
+      </w:pPr>
+      <w:r>
+        <w:rPr>
+          <w:rFonts w:ascii="Overpass" w:cs="Overpass" w:eastAsia="Overpass" w:hAnsi="Overpass"/>
+          <w:sz w:val="24"/>
+          <w:szCs w:val="24"/>
+          <w:rtl w:val="0"/>
+        </w:rPr>
+        <w:t xml:space="preserve">The port is marked CAMERA, and it is beside the HDMI port. It will have a small plastic covering on it.  Peel off this covering. </w:t>
+      </w:r>
+    </w:p>
+    <w:p>
+      <w:pPr>
+        <w:widowControl w:val="0"/>
+        <w:numPr>
+          <w:ilvl w:val="1"/>
+          <w:numId w:val="2"/>
+        </w:numPr>
+        <w:ind w:left="2160" w:hanging="360"/>
+        <w:contextualSpacing w:val="1"/>
+        <w:rPr>
+          <w:rFonts w:ascii="Overpass" w:cs="Overpass" w:eastAsia="Overpass" w:hAnsi="Overpass"/>
+          <w:sz w:val="24"/>
+          <w:szCs w:val="24"/>
+        </w:rPr>
+      </w:pPr>
+      <w:r>
+        <w:rPr>
+          <w:rFonts w:ascii="Overpass" w:cs="Overpass" w:eastAsia="Overpass" w:hAnsi="Overpass"/>
+          <w:sz w:val="24"/>
+          <w:szCs w:val="24"/>
+          <w:rtl w:val="0"/>
+        </w:rPr>
+        <w:t xml:space="preserve">You open the camera slot by lifting from the two short edges. You will feel the black plastic piece come up. </w:t>
+      </w:r>
+    </w:p>
+    <w:p>
+      <w:pPr>
+        <w:widowControl w:val="0"/>
+        <w:numPr>
+          <w:ilvl w:val="1"/>
+          <w:numId w:val="2"/>
+        </w:numPr>
+        <w:ind w:left="2160" w:hanging="360"/>
+        <w:contextualSpacing w:val="1"/>
+        <w:rPr>
+          <w:rFonts w:ascii="Overpass" w:cs="Overpass" w:eastAsia="Overpass" w:hAnsi="Overpass"/>
+          <w:sz w:val="24"/>
+          <w:szCs w:val="24"/>
+        </w:rPr>
+      </w:pPr>
+      <w:r>
+        <w:rPr>
+          <w:rFonts w:ascii="Overpass" w:cs="Overpass" w:eastAsia="Overpass" w:hAnsi="Overpass"/>
+          <w:sz w:val="24"/>
+          <w:szCs w:val="24"/>
+          <w:rtl w:val="0"/>
+        </w:rPr>
+        <w:t xml:space="preserve">Insert the camera cable with the blue tab facing the right side of the CEED (toward the ethernet port). </w:t>
+      </w:r>
+    </w:p>
+    <w:p>
+      <w:pPr>
+        <w:widowControl w:val="0"/>
+        <w:numPr>
+          <w:ilvl w:val="1"/>
+          <w:numId w:val="2"/>
+        </w:numPr>
+        <w:ind w:left="2160" w:hanging="360"/>
+        <w:contextualSpacing w:val="1"/>
+        <w:rPr>
+          <w:rFonts w:ascii="Overpass" w:cs="Overpass" w:eastAsia="Overpass" w:hAnsi="Overpass"/>
+          <w:sz w:val="24"/>
+          <w:szCs w:val="24"/>
+        </w:rPr>
+      </w:pPr>
+      <w:r>
+        <w:rPr>
+          <w:rFonts w:ascii="Overpass" w:cs="Overpass" w:eastAsia="Overpass" w:hAnsi="Overpass"/>
+          <w:sz w:val="24"/>
+          <w:szCs w:val="24"/>
+          <w:rtl w:val="0"/>
+        </w:rPr>
+        <w:t xml:space="preserve">Press the black plastic on the camera port back down until you feel it snap tight. </w:t>
+      </w:r>
+    </w:p>
+    <w:p>
+      <w:pPr>
+        <w:widowControl w:val="0"/>
         <w:numPr>
           <w:ilvl w:val="0"/>
-          <w:numId w:val="1"/>
-        </w:numPr>
-        <w:ind w:left="720" w:hanging="360"/>
-        <w:contextualSpacing w:val="1"/>
-        <w:rPr>
-          <w:rFonts w:ascii="Overpass" w:cs="Overpass" w:eastAsia="Overpass" w:hAnsi="Overpass"/>
-          <w:sz w:val="24"/>
-          <w:szCs w:val="24"/>
-        </w:rPr>
-      </w:pPr>
-      <w:r>
-        <w:rPr>
-          <w:rFonts w:ascii="Overpass" w:cs="Overpass" w:eastAsia="Overpass" w:hAnsi="Overpass"/>
-          <w:sz w:val="24"/>
-          <w:szCs w:val="24"/>
-          <w:rtl w:val="0"/>
-        </w:rPr>
-        <w:t xml:space="preserve">Follow the instructions inside the Pi-Top box to set up the monitor, inserting the Raspberry Pi within it.</w:t>
-      </w:r>
-    </w:p>
-    <w:p>
-      <w:pPr>
-        <w:numPr>
-          <w:ilvl w:val="1"/>
-          <w:numId w:val="1"/>
+          <w:numId w:val="2"/>
         </w:numPr>
         <w:ind w:left="1440" w:hanging="360"/>
         <w:contextualSpacing w:val="1"/>
@@ -3852,38 +3901,15 @@
           <w:szCs w:val="24"/>
           <w:rtl w:val="0"/>
         </w:rPr>
-        <w:t xml:space="preserve">Attach a keyboard and a mouse to the USB ports on the side of the Raspberry Pi. These should be accessible from the side of the Pi.</w:t>
-      </w:r>
-    </w:p>
-    <w:p>
-      <w:pPr>
+        <w:t xml:space="preserve">Remove the black plastic panel from the bottom of the Pi Top CEED, by sliding it to the side. This is where we will put the Raspberry Pi.</w:t>
+      </w:r>
+    </w:p>
+    <w:p>
+      <w:pPr>
+        <w:widowControl w:val="0"/>
         <w:numPr>
           <w:ilvl w:val="0"/>
-          <w:numId w:val="1"/>
-        </w:numPr>
-        <w:ind w:left="720" w:hanging="360"/>
-        <w:contextualSpacing w:val="1"/>
-        <w:rPr>
-          <w:rFonts w:ascii="Overpass" w:cs="Overpass" w:eastAsia="Overpass" w:hAnsi="Overpass"/>
-          <w:sz w:val="24"/>
-          <w:szCs w:val="24"/>
-        </w:rPr>
-      </w:pPr>
-      <w:r>
-        <w:rPr>
-          <w:rFonts w:ascii="Overpass" w:cs="Overpass" w:eastAsia="Overpass" w:hAnsi="Overpass"/>
-          <w:sz w:val="24"/>
-          <w:szCs w:val="24"/>
-          <w:rtl w:val="0"/>
-        </w:rPr>
-        <w:t xml:space="preserve">Once you plug the Pi-Top CEED into the wall, press the power button on the left side for 2-3 seconds to power on. A “Get Started” screen will appear. </w:t>
-      </w:r>
-    </w:p>
-    <w:p>
-      <w:pPr>
-        <w:numPr>
-          <w:ilvl w:val="1"/>
-          <w:numId w:val="1"/>
+          <w:numId w:val="2"/>
         </w:numPr>
         <w:ind w:left="1440" w:hanging="360"/>
         <w:contextualSpacing w:val="1"/>
@@ -3900,54 +3926,15 @@
           <w:szCs w:val="24"/>
           <w:rtl w:val="0"/>
         </w:rPr>
-        <w:t xml:space="preserve">Follow the on-screen instructions, connecting to WiFi when it prompts you to do so.</w:t>
-      </w:r>
-    </w:p>
-    <w:p>
-      <w:pPr>
-        <w:contextualSpacing w:val="0"/>
-        <w:rPr>
-          <w:rFonts w:ascii="Overpass" w:cs="Overpass" w:eastAsia="Overpass" w:hAnsi="Overpass"/>
-          <w:b w:val="1"/>
-          <w:sz w:val="24"/>
-          <w:szCs w:val="24"/>
-        </w:rPr>
-      </w:pPr>
-      <w:r>
-        <w:rPr>
-          <w:rFonts w:ascii="Overpass" w:cs="Overpass" w:eastAsia="Overpass" w:hAnsi="Overpass"/>
-          <w:b w:val="1"/>
-          <w:sz w:val="24"/>
-          <w:szCs w:val="24"/>
-          <w:rtl w:val="0"/>
-        </w:rPr>
-        <w:t xml:space="preserve">[Here: Kids learned about using the Terminal and writing basic commands through the command line, and explored the games and activities on their CEED.]</w:t>
-      </w:r>
-    </w:p>
-    <w:p>
-      <w:pPr>
-        <w:contextualSpacing w:val="0"/>
-        <w:rPr>
-          <w:rFonts w:ascii="Overpass" w:cs="Overpass" w:eastAsia="Overpass" w:hAnsi="Overpass"/>
-          <w:sz w:val="24"/>
-          <w:szCs w:val="24"/>
-        </w:rPr>
-      </w:pPr>
-      <w:r>
-        <w:rPr>
-          <w:rFonts w:ascii="Overpass" w:cs="Overpass" w:eastAsia="Overpass" w:hAnsi="Overpass"/>
-          <w:sz w:val="24"/>
-          <w:szCs w:val="24"/>
-          <w:rtl w:val="0"/>
-        </w:rPr>
-        <w:t xml:space="preserve">Assemble Camera</w:t>
-      </w:r>
-    </w:p>
-    <w:p>
-      <w:pPr>
+        <w:t xml:space="preserve">Insert the (preformatted) Pi Top CEED SD card into the Raspberry Pi. This SD card should be found in the CEED box. The SD card slot is located on the bottom of the Raspberry Pi.</w:t>
+      </w:r>
+    </w:p>
+    <w:p>
+      <w:pPr>
+        <w:widowControl w:val="0"/>
         <w:numPr>
-          <w:ilvl w:val="1"/>
-          <w:numId w:val="8"/>
+          <w:ilvl w:val="0"/>
+          <w:numId w:val="2"/>
         </w:numPr>
         <w:ind w:left="1440" w:hanging="360"/>
         <w:contextualSpacing w:val="1"/>
@@ -3964,16 +3951,17 @@
           <w:szCs w:val="24"/>
           <w:rtl w:val="0"/>
         </w:rPr>
-        <w:t xml:space="preserve">Assemble the camera using Card B: </w:t>
-      </w:r>
-    </w:p>
-    <w:p>
-      <w:pPr>
+        <w:t xml:space="preserve">Attach the 4 magnets (found inside the CEED box) in the mounting holes on the Raspberry Pi, then attach to the silver bars inside the CEED. This keeps the Pi attached inside the CEED.</w:t>
+      </w:r>
+    </w:p>
+    <w:p>
+      <w:pPr>
+        <w:widowControl w:val="0"/>
         <w:numPr>
-          <w:ilvl w:val="2"/>
-          <w:numId w:val="8"/>
+          <w:ilvl w:val="0"/>
+          <w:numId w:val="2"/>
         </w:numPr>
-        <w:ind w:left="2160" w:hanging="360"/>
+        <w:ind w:left="1440" w:hanging="360"/>
         <w:contextualSpacing w:val="1"/>
         <w:rPr>
           <w:rFonts w:ascii="Overpass" w:cs="Overpass" w:eastAsia="Overpass" w:hAnsi="Overpass"/>
@@ -3988,7 +3976,207 @@
           <w:szCs w:val="24"/>
           <w:rtl w:val="0"/>
         </w:rPr>
-        <w:t xml:space="preserve">Remove the little piece of green protective film covering the camera ribbon slot. Attach the camera board to the Raspberry Pi (pinch into place). </w:t>
+        <w:t xml:space="preserve">Attach the long black bar cable with the red wire towards the SD card side.</w:t>
+      </w:r>
+    </w:p>
+    <w:p>
+      <w:pPr>
+        <w:widowControl w:val="0"/>
+        <w:numPr>
+          <w:ilvl w:val="0"/>
+          <w:numId w:val="2"/>
+        </w:numPr>
+        <w:ind w:left="1440" w:hanging="360"/>
+        <w:contextualSpacing w:val="1"/>
+        <w:rPr>
+          <w:rFonts w:ascii="Overpass" w:cs="Overpass" w:eastAsia="Overpass" w:hAnsi="Overpass"/>
+          <w:sz w:val="24"/>
+          <w:szCs w:val="24"/>
+        </w:rPr>
+      </w:pPr>
+      <w:r>
+        <w:rPr>
+          <w:rFonts w:ascii="Overpass" w:cs="Overpass" w:eastAsia="Overpass" w:hAnsi="Overpass"/>
+          <w:sz w:val="24"/>
+          <w:szCs w:val="24"/>
+          <w:rtl w:val="0"/>
+        </w:rPr>
+        <w:t xml:space="preserve">Attach the HDMI cable to the bottom HDMI port of the Raspberry Pi.</w:t>
+      </w:r>
+    </w:p>
+    <w:p>
+      <w:pPr>
+        <w:widowControl w:val="0"/>
+        <w:numPr>
+          <w:ilvl w:val="0"/>
+          <w:numId w:val="2"/>
+        </w:numPr>
+        <w:ind w:left="1440" w:hanging="360"/>
+        <w:contextualSpacing w:val="1"/>
+        <w:rPr>
+          <w:rFonts w:ascii="Overpass" w:cs="Overpass" w:eastAsia="Overpass" w:hAnsi="Overpass"/>
+          <w:sz w:val="24"/>
+          <w:szCs w:val="24"/>
+        </w:rPr>
+      </w:pPr>
+      <w:r>
+        <w:rPr>
+          <w:rFonts w:ascii="Overpass" w:cs="Overpass" w:eastAsia="Overpass" w:hAnsi="Overpass"/>
+          <w:sz w:val="24"/>
+          <w:szCs w:val="24"/>
+          <w:rtl w:val="0"/>
+        </w:rPr>
+        <w:t xml:space="preserve">Attach a keyboard and a mouse to the USB ports on the side of the Raspberry Pi. These should be accessible from the right side of the CEED.</w:t>
+      </w:r>
+    </w:p>
+    <w:p>
+      <w:pPr>
+        <w:widowControl w:val="0"/>
+        <w:numPr>
+          <w:ilvl w:val="0"/>
+          <w:numId w:val="2"/>
+        </w:numPr>
+        <w:ind w:left="1440" w:hanging="360"/>
+        <w:contextualSpacing w:val="1"/>
+        <w:rPr>
+          <w:rFonts w:ascii="Overpass" w:cs="Overpass" w:eastAsia="Overpass" w:hAnsi="Overpass"/>
+          <w:sz w:val="24"/>
+          <w:szCs w:val="24"/>
+        </w:rPr>
+      </w:pPr>
+      <w:r>
+        <w:rPr>
+          <w:rFonts w:ascii="Overpass" w:cs="Overpass" w:eastAsia="Overpass" w:hAnsi="Overpass"/>
+          <w:sz w:val="24"/>
+          <w:szCs w:val="24"/>
+          <w:rtl w:val="0"/>
+        </w:rPr>
+        <w:t xml:space="preserve">Insert the power cord in the left side of the CEED.</w:t>
+      </w:r>
+    </w:p>
+    <w:p>
+      <w:pPr>
+        <w:widowControl w:val="0"/>
+        <w:numPr>
+          <w:ilvl w:val="0"/>
+          <w:numId w:val="2"/>
+        </w:numPr>
+        <w:ind w:left="1440" w:hanging="360"/>
+        <w:contextualSpacing w:val="1"/>
+        <w:rPr>
+          <w:rFonts w:ascii="Overpass" w:cs="Overpass" w:eastAsia="Overpass" w:hAnsi="Overpass"/>
+          <w:sz w:val="24"/>
+          <w:szCs w:val="24"/>
+        </w:rPr>
+      </w:pPr>
+      <w:r>
+        <w:rPr>
+          <w:rFonts w:ascii="Overpass" w:cs="Overpass" w:eastAsia="Overpass" w:hAnsi="Overpass"/>
+          <w:sz w:val="24"/>
+          <w:szCs w:val="24"/>
+          <w:rtl w:val="0"/>
+        </w:rPr>
+        <w:t xml:space="preserve">Leave the black sliding front off the CEED.</w:t>
+      </w:r>
+    </w:p>
+    <w:p>
+      <w:pPr>
+        <w:widowControl w:val="0"/>
+        <w:numPr>
+          <w:ilvl w:val="0"/>
+          <w:numId w:val="2"/>
+        </w:numPr>
+        <w:ind w:left="1440" w:hanging="360"/>
+        <w:contextualSpacing w:val="1"/>
+        <w:rPr>
+          <w:rFonts w:ascii="Overpass" w:cs="Overpass" w:eastAsia="Overpass" w:hAnsi="Overpass"/>
+          <w:sz w:val="24"/>
+          <w:szCs w:val="24"/>
+        </w:rPr>
+      </w:pPr>
+      <w:r>
+        <w:rPr>
+          <w:rFonts w:ascii="Overpass" w:cs="Overpass" w:eastAsia="Overpass" w:hAnsi="Overpass"/>
+          <w:sz w:val="24"/>
+          <w:szCs w:val="24"/>
+          <w:rtl w:val="0"/>
+        </w:rPr>
+        <w:t xml:space="preserve">Once students plug the Pi-Top CEED into an outlet, press the power button on the left side for 2-3 seconds to power on. A colorful square will appear, followed by the boot-up text. A “Get Started” screen will appear. </w:t>
+      </w:r>
+    </w:p>
+    <w:p>
+      <w:pPr>
+        <w:widowControl w:val="0"/>
+        <w:numPr>
+          <w:ilvl w:val="0"/>
+          <w:numId w:val="2"/>
+        </w:numPr>
+        <w:ind w:left="1440" w:hanging="360"/>
+        <w:contextualSpacing w:val="1"/>
+        <w:rPr>
+          <w:rFonts w:ascii="Overpass" w:cs="Overpass" w:eastAsia="Overpass" w:hAnsi="Overpass"/>
+          <w:sz w:val="24"/>
+          <w:szCs w:val="24"/>
+        </w:rPr>
+      </w:pPr>
+      <w:r>
+        <w:rPr>
+          <w:rFonts w:ascii="Overpass" w:cs="Overpass" w:eastAsia="Overpass" w:hAnsi="Overpass"/>
+          <w:sz w:val="24"/>
+          <w:szCs w:val="24"/>
+          <w:rtl w:val="0"/>
+        </w:rPr>
+        <w:t xml:space="preserve">Follow the on-screen instructions, connecting to WiFi when it prompts you to do so (these are UK defaults, so we’ll need to change them).</w:t>
+      </w:r>
+    </w:p>
+    <w:p>
+      <w:pPr>
+        <w:widowControl w:val="0"/>
+        <w:ind w:left="0" w:firstLine="0"/>
+        <w:contextualSpacing w:val="0"/>
+        <w:rPr>
+          <w:rFonts w:ascii="Overpass" w:cs="Overpass" w:eastAsia="Overpass" w:hAnsi="Overpass"/>
+          <w:b w:val="1"/>
+          <w:sz w:val="24"/>
+          <w:szCs w:val="24"/>
+        </w:rPr>
+      </w:pPr>
+      <w:r>
+        <w:rPr>
+          <w:rFonts w:ascii="Overpass" w:cs="Overpass" w:eastAsia="Overpass" w:hAnsi="Overpass"/>
+          <w:b w:val="1"/>
+          <w:sz w:val="24"/>
+          <w:szCs w:val="24"/>
+          <w:rtl w:val="0"/>
+        </w:rPr>
+        <w:t xml:space="preserve">2. Enable Camera on CEED </w:t>
+      </w:r>
+    </w:p>
+    <w:p>
+      <w:pPr>
+        <w:widowControl w:val="0"/>
+        <w:numPr>
+          <w:ilvl w:val="0"/>
+          <w:numId w:val="4"/>
+        </w:numPr>
+        <w:ind w:left="1440" w:hanging="360"/>
+        <w:contextualSpacing w:val="1"/>
+        <w:rPr>
+          <w:rFonts w:ascii="Overpass" w:cs="Overpass" w:eastAsia="Overpass" w:hAnsi="Overpass"/>
+          <w:sz w:val="24"/>
+          <w:szCs w:val="24"/>
+          <w:u w:val="none"/>
+        </w:rPr>
+      </w:pPr>
+      <w:r>
+        <w:rPr>
+          <w:rFonts w:ascii="Overpass" w:cs="Overpass" w:eastAsia="Overpass" w:hAnsi="Overpass"/>
+          <w:sz w:val="24"/>
+          <w:szCs w:val="24"/>
+          <w:rtl w:val="0"/>
+        </w:rPr>
+        <w:t xml:space="preserve">When you start the CEED, you will see an interface that looks like this: </w:t>
+        <w:br w:type="textWrapping"/>
       </w:r>
       <w:r>
         <w:rPr>
@@ -3998,14 +4186,14 @@
         </w:rPr>
         <w:drawing>
           <wp:inline distB="114300" distT="114300" distL="114300" distR="114300">
-            <wp:extent cx="2681288" cy="1430020"/>
+            <wp:extent cx="4762500" cy="2676525"/>
             <wp:effectExtent b="0" l="0" r="0" t="0"/>
-            <wp:docPr descr="Attach camera board.jpg" id="3" name="image7.jpg"/>
+            <wp:docPr descr="pi-top1.jpg" id="5" name="image10.jpg"/>
             <a:graphic>
               <a:graphicData uri="http://schemas.openxmlformats.org/drawingml/2006/picture">
                 <pic:pic>
                   <pic:nvPicPr>
-                    <pic:cNvPr descr="Attach camera board.jpg" id="0" name="image7.jpg"/>
+                    <pic:cNvPr descr="pi-top1.jpg" id="0" name="image10.jpg"/>
                     <pic:cNvPicPr preferRelativeResize="0"/>
                   </pic:nvPicPr>
                   <pic:blipFill>
@@ -4018,7 +4206,7 @@
                   <pic:spPr>
                     <a:xfrm>
                       <a:off x="0" y="0"/>
-                      <a:ext cx="2681288" cy="1430020"/>
+                      <a:ext cx="4762500" cy="2676525"/>
                     </a:xfrm>
                     <a:prstGeom prst="rect"/>
                     <a:ln/>
@@ -4031,103 +4219,22 @@
       </w:r>
       <w:r>
         <w:rPr>
-          <w:rtl w:val="0"/>
-        </w:rPr>
-      </w:r>
-    </w:p>
-    <w:p>
-      <w:pPr>
-        <w:ind w:left="1440" w:firstLine="0"/>
-        <w:contextualSpacing w:val="0"/>
-        <w:rPr>
-          <w:rFonts w:ascii="Overpass" w:cs="Overpass" w:eastAsia="Overpass" w:hAnsi="Overpass"/>
-          <w:sz w:val="24"/>
-          <w:szCs w:val="24"/>
-        </w:rPr>
-      </w:pPr>
-      <w:r>
-        <w:rPr>
-          <w:rtl w:val="0"/>
-        </w:rPr>
-      </w:r>
-    </w:p>
-    <w:p>
-      <w:pPr>
+          <w:rFonts w:ascii="Overpass" w:cs="Overpass" w:eastAsia="Overpass" w:hAnsi="Overpass"/>
+          <w:sz w:val="24"/>
+          <w:szCs w:val="24"/>
+          <w:rtl w:val="0"/>
+        </w:rPr>
+        <w:br w:type="textWrapping"/>
+        <w:br w:type="textWrapping"/>
+        <w:t xml:space="preserve">Scroll down in the “Quick Launch” section in the middle, and you’ll see a button named “Python 3.” That’s what we’re going to be using later, so click it now. </w:t>
+      </w:r>
+    </w:p>
+    <w:p>
+      <w:pPr>
+        <w:widowControl w:val="0"/>
         <w:numPr>
-          <w:ilvl w:val="2"/>
-          <w:numId w:val="8"/>
-        </w:numPr>
-        <w:ind w:left="2160" w:hanging="360"/>
-        <w:contextualSpacing w:val="1"/>
-        <w:rPr>
-          <w:rFonts w:ascii="Overpass" w:cs="Overpass" w:eastAsia="Overpass" w:hAnsi="Overpass"/>
-          <w:sz w:val="24"/>
-          <w:szCs w:val="24"/>
-        </w:rPr>
-      </w:pPr>
-      <w:r>
-        <w:rPr>
-          <w:rFonts w:ascii="Overpass" w:cs="Overpass" w:eastAsia="Overpass" w:hAnsi="Overpass"/>
-          <w:sz w:val="24"/>
-          <w:szCs w:val="24"/>
-          <w:rtl w:val="0"/>
-        </w:rPr>
-        <w:t xml:space="preserve">Attach the TFT touchscreen onto the GPIO pins</w:t>
-      </w:r>
-    </w:p>
-    <w:p>
-      <w:pPr>
-        <w:numPr>
-          <w:ilvl w:val="2"/>
-          <w:numId w:val="8"/>
-        </w:numPr>
-        <w:ind w:left="2160" w:hanging="360"/>
-        <w:contextualSpacing w:val="1"/>
-        <w:rPr>
-          <w:rFonts w:ascii="Overpass" w:cs="Overpass" w:eastAsia="Overpass" w:hAnsi="Overpass"/>
-          <w:sz w:val="24"/>
-          <w:szCs w:val="24"/>
-        </w:rPr>
-      </w:pPr>
-      <w:r>
-        <w:rPr>
-          <w:rFonts w:ascii="Overpass" w:cs="Overpass" w:eastAsia="Overpass" w:hAnsi="Overpass"/>
-          <w:sz w:val="24"/>
-          <w:szCs w:val="24"/>
-          <w:rtl w:val="0"/>
-        </w:rPr>
-        <w:t xml:space="preserve">Plug into battery pack. </w:t>
-      </w:r>
-    </w:p>
-    <w:p>
-      <w:pPr>
-        <w:numPr>
-          <w:ilvl w:val="2"/>
-          <w:numId w:val="8"/>
-        </w:numPr>
-        <w:ind w:left="2160" w:hanging="360"/>
-        <w:contextualSpacing w:val="1"/>
-        <w:rPr>
-          <w:rFonts w:ascii="Overpass" w:cs="Overpass" w:eastAsia="Overpass" w:hAnsi="Overpass"/>
-          <w:sz w:val="24"/>
-          <w:szCs w:val="24"/>
-        </w:rPr>
-      </w:pPr>
-      <w:r>
-        <w:rPr>
-          <w:rFonts w:ascii="Overpass" w:cs="Overpass" w:eastAsia="Overpass" w:hAnsi="Overpass"/>
-          <w:sz w:val="24"/>
-          <w:szCs w:val="24"/>
-          <w:rtl w:val="0"/>
-        </w:rPr>
-        <w:t xml:space="preserve">The PI camera should power on if Card B was formatted properly.</w:t>
-      </w:r>
-    </w:p>
-    <w:p>
-      <w:pPr>
-        <w:numPr>
-          <w:ilvl w:val="1"/>
-          <w:numId w:val="8"/>
+          <w:ilvl w:val="0"/>
+          <w:numId w:val="4"/>
         </w:numPr>
         <w:ind w:left="1440" w:hanging="360"/>
         <w:contextualSpacing w:val="1"/>
@@ -4135,181 +4242,18 @@
           <w:rFonts w:ascii="Overpass" w:cs="Overpass" w:eastAsia="Overpass" w:hAnsi="Overpass"/>
           <w:sz w:val="24"/>
           <w:szCs w:val="24"/>
-        </w:rPr>
-      </w:pPr>
-      <w:r>
-        <w:rPr>
-          <w:rFonts w:ascii="Overpass" w:cs="Overpass" w:eastAsia="Overpass" w:hAnsi="Overpass"/>
-          <w:sz w:val="24"/>
-          <w:szCs w:val="24"/>
-          <w:rtl w:val="0"/>
-        </w:rPr>
-        <w:t xml:space="preserve">Test that you can tap screen on the camera to take a photo</w:t>
-      </w:r>
-    </w:p>
-    <w:p>
-      <w:pPr>
-        <w:numPr>
-          <w:ilvl w:val="1"/>
-          <w:numId w:val="8"/>
-        </w:numPr>
-        <w:ind w:left="1440" w:hanging="360"/>
-        <w:contextualSpacing w:val="1"/>
-        <w:rPr>
-          <w:rFonts w:ascii="Overpass" w:cs="Overpass" w:eastAsia="Overpass" w:hAnsi="Overpass"/>
-          <w:sz w:val="24"/>
-          <w:szCs w:val="24"/>
-        </w:rPr>
-      </w:pPr>
-      <w:r>
-        <w:rPr>
-          <w:rFonts w:ascii="Overpass" w:cs="Overpass" w:eastAsia="Overpass" w:hAnsi="Overpass"/>
-          <w:sz w:val="24"/>
-          <w:szCs w:val="24"/>
-          <w:rtl w:val="0"/>
-        </w:rPr>
-        <w:t xml:space="preserve">Test that you can remove thumbdrive from Raspberry Pi and plug into computer to retrieve files.</w:t>
-      </w:r>
-    </w:p>
-    <w:p>
-      <w:pPr>
-        <w:contextualSpacing w:val="0"/>
-        <w:rPr>
-          <w:rFonts w:ascii="Overpass" w:cs="Overpass" w:eastAsia="Overpass" w:hAnsi="Overpass"/>
-          <w:sz w:val="24"/>
-          <w:szCs w:val="24"/>
-        </w:rPr>
-      </w:pPr>
-      <w:r>
-        <w:rPr>
-          <w:rtl w:val="0"/>
-        </w:rPr>
-      </w:r>
-    </w:p>
-    <w:p>
-      <w:pPr>
-        <w:contextualSpacing w:val="0"/>
-        <w:rPr>
-          <w:rFonts w:ascii="Overpass" w:cs="Overpass" w:eastAsia="Overpass" w:hAnsi="Overpass"/>
-          <w:b w:val="1"/>
-          <w:sz w:val="24"/>
-          <w:szCs w:val="24"/>
-        </w:rPr>
-      </w:pPr>
-      <w:r>
-        <w:rPr>
-          <w:rtl w:val="0"/>
-        </w:rPr>
-      </w:r>
-    </w:p>
-    <w:p>
-      <w:pPr>
-        <w:contextualSpacing w:val="0"/>
-        <w:rPr>
-          <w:rFonts w:ascii="Overpass" w:cs="Overpass" w:eastAsia="Overpass" w:hAnsi="Overpass"/>
-          <w:b w:val="1"/>
-          <w:sz w:val="24"/>
-          <w:szCs w:val="24"/>
-        </w:rPr>
-      </w:pPr>
-      <w:r>
-        <w:rPr>
-          <w:rFonts w:ascii="Overpass" w:cs="Overpass" w:eastAsia="Overpass" w:hAnsi="Overpass"/>
-          <w:b w:val="1"/>
-          <w:sz w:val="24"/>
-          <w:szCs w:val="24"/>
-          <w:rtl w:val="0"/>
-        </w:rPr>
-        <w:t xml:space="preserve">[BELOW: This was done a bit differently, or done in advance of the time with the kids.]</w:t>
-      </w:r>
-    </w:p>
-    <w:p>
-      <w:pPr>
-        <w:contextualSpacing w:val="0"/>
-        <w:rPr>
-          <w:rFonts w:ascii="Overpass" w:cs="Overpass" w:eastAsia="Overpass" w:hAnsi="Overpass"/>
-          <w:b w:val="1"/>
-          <w:sz w:val="24"/>
-          <w:szCs w:val="24"/>
-        </w:rPr>
-      </w:pPr>
-      <w:r>
-        <w:rPr>
-          <w:rtl w:val="0"/>
-        </w:rPr>
-      </w:r>
-    </w:p>
-    <w:p>
-      <w:pPr>
-        <w:contextualSpacing w:val="0"/>
-        <w:rPr>
-          <w:rFonts w:ascii="Overpass" w:cs="Overpass" w:eastAsia="Overpass" w:hAnsi="Overpass"/>
-          <w:sz w:val="24"/>
-          <w:szCs w:val="24"/>
-        </w:rPr>
-      </w:pPr>
-      <w:r>
-        <w:rPr>
-          <w:rFonts w:ascii="Overpass" w:cs="Overpass" w:eastAsia="Overpass" w:hAnsi="Overpass"/>
-          <w:b w:val="1"/>
-          <w:sz w:val="24"/>
-          <w:szCs w:val="24"/>
-          <w:rtl w:val="0"/>
-        </w:rPr>
-        <w:t xml:space="preserve">Enable Pi Camera</w:t>
-      </w:r>
-      <w:r>
-        <w:rPr>
-          <w:rtl w:val="0"/>
-        </w:rPr>
-      </w:r>
-    </w:p>
-    <w:p>
-      <w:pPr>
-        <w:numPr>
-          <w:ilvl w:val="0"/>
-          <w:numId w:val="2"/>
-        </w:numPr>
-        <w:ind w:left="720" w:hanging="360"/>
-        <w:contextualSpacing w:val="1"/>
-        <w:rPr>
-          <w:rFonts w:ascii="Overpass" w:cs="Overpass" w:eastAsia="Overpass" w:hAnsi="Overpass"/>
-          <w:sz w:val="24"/>
-          <w:szCs w:val="24"/>
-        </w:rPr>
-      </w:pPr>
-      <w:r>
-        <w:rPr>
-          <w:rFonts w:ascii="Overpass" w:cs="Overpass" w:eastAsia="Overpass" w:hAnsi="Overpass"/>
-          <w:sz w:val="24"/>
-          <w:szCs w:val="24"/>
-          <w:rtl w:val="0"/>
-        </w:rPr>
-        <w:t xml:space="preserve">Next we need to enable Pi camera and try it out!</w:t>
-      </w:r>
-    </w:p>
-    <w:p>
-      <w:pPr>
-        <w:numPr>
-          <w:ilvl w:val="1"/>
-          <w:numId w:val="2"/>
-        </w:numPr>
-        <w:ind w:left="1440" w:hanging="360"/>
-        <w:contextualSpacing w:val="1"/>
-        <w:rPr>
-          <w:rFonts w:ascii="Overpass" w:cs="Overpass" w:eastAsia="Overpass" w:hAnsi="Overpass"/>
-          <w:sz w:val="24"/>
-          <w:szCs w:val="24"/>
-        </w:rPr>
-      </w:pPr>
-      <w:r>
-        <w:rPr>
-          <w:rFonts w:ascii="Overpass" w:cs="Overpass" w:eastAsia="Overpass" w:hAnsi="Overpass"/>
-          <w:sz w:val="24"/>
-          <w:szCs w:val="24"/>
-          <w:rtl w:val="0"/>
-        </w:rPr>
-        <w:t xml:space="preserve">To enable the camera on the Pi-Top OS, we need to adjust the configuration settings through the Terminal. To access the Terminal, open your Pi-Top Dashboard and scroll to the bottom of the Quick Launch icons.</w:t>
+          <w:u w:val="none"/>
+        </w:rPr>
+      </w:pPr>
+      <w:r>
+        <w:rPr>
+          <w:rFonts w:ascii="Overpass" w:cs="Overpass" w:eastAsia="Overpass" w:hAnsi="Overpass"/>
+          <w:sz w:val="24"/>
+          <w:szCs w:val="24"/>
+          <w:rtl w:val="0"/>
+        </w:rPr>
+        <w:t xml:space="preserve">Once you click it, you’ll see the Python window on a more familiar-looking desktop. Before you can start writing code for the camera, you’ll need to enable the camera. Click the terminal icon in the lower left corner, then Preferences &gt; Raspberry Pi Configuration: </w:t>
+        <w:br w:type="textWrapping"/>
       </w:r>
       <w:r>
         <w:rPr>
@@ -4319,14 +4263,14 @@
         </w:rPr>
         <w:drawing>
           <wp:inline distB="114300" distT="114300" distL="114300" distR="114300">
-            <wp:extent cx="4243388" cy="3191608"/>
+            <wp:extent cx="5195888" cy="3516867"/>
             <wp:effectExtent b="0" l="0" r="0" t="0"/>
-            <wp:docPr descr="IMG_1348 (1).JPG" id="6" name="image12.jpg"/>
+            <wp:docPr descr="2017-10-10-142300_1366x768_scrot.png" id="1" name="image6.png"/>
             <a:graphic>
               <a:graphicData uri="http://schemas.openxmlformats.org/drawingml/2006/picture">
                 <pic:pic>
                   <pic:nvPicPr>
-                    <pic:cNvPr descr="IMG_1348 (1).JPG" id="0" name="image12.jpg"/>
+                    <pic:cNvPr descr="2017-10-10-142300_1366x768_scrot.png" id="0" name="image6.png"/>
                     <pic:cNvPicPr preferRelativeResize="0"/>
                   </pic:nvPicPr>
                   <pic:blipFill>
@@ -4339,7 +4283,7 @@
                   <pic:spPr>
                     <a:xfrm>
                       <a:off x="0" y="0"/>
-                      <a:ext cx="4243388" cy="3191608"/>
+                      <a:ext cx="5195888" cy="3516867"/>
                     </a:xfrm>
                     <a:prstGeom prst="rect"/>
                     <a:ln/>
@@ -4358,9 +4302,10 @@
     </w:p>
     <w:p>
       <w:pPr>
+        <w:widowControl w:val="0"/>
         <w:numPr>
-          <w:ilvl w:val="1"/>
-          <w:numId w:val="2"/>
+          <w:ilvl w:val="0"/>
+          <w:numId w:val="4"/>
         </w:numPr>
         <w:ind w:left="1440" w:hanging="360"/>
         <w:contextualSpacing w:val="1"/>
@@ -4368,74 +4313,19 @@
           <w:rFonts w:ascii="Overpass" w:cs="Overpass" w:eastAsia="Overpass" w:hAnsi="Overpass"/>
           <w:sz w:val="24"/>
           <w:szCs w:val="24"/>
-        </w:rPr>
-      </w:pPr>
-      <w:r>
-        <w:rPr>
-          <w:rFonts w:ascii="Overpass" w:cs="Overpass" w:eastAsia="Overpass" w:hAnsi="Overpass"/>
-          <w:sz w:val="24"/>
-          <w:szCs w:val="24"/>
-          <w:rtl w:val="0"/>
-        </w:rPr>
-        <w:t xml:space="preserve">In the Terminal, type “</w:t>
-      </w:r>
-      <w:r>
-        <w:rPr>
-          <w:rFonts w:ascii="Overpass" w:cs="Overpass" w:eastAsia="Overpass" w:hAnsi="Overpass"/>
-          <w:sz w:val="24"/>
-          <w:szCs w:val="24"/>
-          <w:rtl w:val="0"/>
-        </w:rPr>
-        <w:t xml:space="preserve">sudo raspi-config</w:t>
-      </w:r>
-      <w:r>
-        <w:rPr>
-          <w:rFonts w:ascii="Overpass" w:cs="Overpass" w:eastAsia="Overpass" w:hAnsi="Overpass"/>
-          <w:sz w:val="24"/>
-          <w:szCs w:val="24"/>
-          <w:rtl w:val="0"/>
-        </w:rPr>
-        <w:t xml:space="preserve">” and press Enter.</w:t>
-      </w:r>
-    </w:p>
-    <w:p>
-      <w:pPr>
-        <w:numPr>
-          <w:ilvl w:val="1"/>
-          <w:numId w:val="2"/>
-        </w:numPr>
-        <w:ind w:left="1440" w:hanging="360"/>
-        <w:contextualSpacing w:val="1"/>
-        <w:rPr>
-          <w:rFonts w:ascii="Overpass" w:cs="Overpass" w:eastAsia="Overpass" w:hAnsi="Overpass"/>
-          <w:sz w:val="24"/>
-          <w:szCs w:val="24"/>
-        </w:rPr>
-      </w:pPr>
-      <w:r>
-        <w:rPr>
-          <w:rFonts w:ascii="Overpass" w:cs="Overpass" w:eastAsia="Overpass" w:hAnsi="Overpass"/>
-          <w:sz w:val="24"/>
-          <w:szCs w:val="24"/>
-          <w:rtl w:val="0"/>
-        </w:rPr>
-        <w:t xml:space="preserve">The Raspberry Pi configuration tool will open. Use the arrows on your keyboard to move down to “Enable Camera” and press Enter. When it asks you if you want the camera enabled, use your keyboard arrows to move to “Yes” and press Enter again.</w:t>
-      </w:r>
-    </w:p>
-    <w:p>
-      <w:pPr>
-        <w:numPr>
-          <w:ilvl w:val="1"/>
-          <w:numId w:val="2"/>
-        </w:numPr>
-        <w:ind w:left="1440" w:hanging="360"/>
-        <w:contextualSpacing w:val="1"/>
-        <w:rPr>
-          <w:rFonts w:ascii="Overpass" w:cs="Overpass" w:eastAsia="Overpass" w:hAnsi="Overpass"/>
-          <w:sz w:val="24"/>
-          <w:szCs w:val="24"/>
-        </w:rPr>
-      </w:pPr>
+          <w:u w:val="none"/>
+        </w:rPr>
+      </w:pPr>
+      <w:r>
+        <w:rPr>
+          <w:rFonts w:ascii="Overpass" w:cs="Overpass" w:eastAsia="Overpass" w:hAnsi="Overpass"/>
+          <w:sz w:val="24"/>
+          <w:szCs w:val="24"/>
+          <w:rtl w:val="0"/>
+        </w:rPr>
+        <w:t xml:space="preserve">In the Raspberry Pi Configuration window, click the Interfaces tab. Select Enable by Camera, and click OK.</w:t>
+        <w:br w:type="textWrapping"/>
+      </w:r>
       <w:r>
         <w:rPr>
           <w:rFonts w:ascii="Overpass" w:cs="Overpass" w:eastAsia="Overpass" w:hAnsi="Overpass"/>
@@ -4444,14 +4334,14 @@
         </w:rPr>
         <w:drawing>
           <wp:inline distB="114300" distT="114300" distL="114300" distR="114300">
-            <wp:extent cx="4538663" cy="2269331"/>
+            <wp:extent cx="3245147" cy="2816542"/>
             <wp:effectExtent b="0" l="0" r="0" t="0"/>
-            <wp:docPr descr="configuration tool.png" id="7" name="image14.png"/>
+            <wp:docPr descr="2017-10-10-142342_1366x768_scrot.png" id="3" name="image8.png"/>
             <a:graphic>
               <a:graphicData uri="http://schemas.openxmlformats.org/drawingml/2006/picture">
                 <pic:pic>
                   <pic:nvPicPr>
-                    <pic:cNvPr descr="configuration tool.png" id="0" name="image14.png"/>
+                    <pic:cNvPr descr="2017-10-10-142342_1366x768_scrot.png" id="0" name="image8.png"/>
                     <pic:cNvPicPr preferRelativeResize="0"/>
                   </pic:nvPicPr>
                   <pic:blipFill>
@@ -4464,7 +4354,7 @@
                   <pic:spPr>
                     <a:xfrm>
                       <a:off x="0" y="0"/>
-                      <a:ext cx="4538663" cy="2269331"/>
+                      <a:ext cx="3245147" cy="2816542"/>
                     </a:xfrm>
                     <a:prstGeom prst="rect"/>
                     <a:ln/>
@@ -4483,9 +4373,10 @@
     </w:p>
     <w:p>
       <w:pPr>
+        <w:widowControl w:val="0"/>
         <w:numPr>
-          <w:ilvl w:val="1"/>
-          <w:numId w:val="2"/>
+          <w:ilvl w:val="0"/>
+          <w:numId w:val="4"/>
         </w:numPr>
         <w:ind w:left="1440" w:hanging="360"/>
         <w:contextualSpacing w:val="1"/>
@@ -4493,29 +4384,23 @@
           <w:rFonts w:ascii="Overpass" w:cs="Overpass" w:eastAsia="Overpass" w:hAnsi="Overpass"/>
           <w:sz w:val="24"/>
           <w:szCs w:val="24"/>
-        </w:rPr>
-      </w:pPr>
-      <w:r>
-        <w:rPr>
-          <w:rFonts w:ascii="Overpass" w:cs="Overpass" w:eastAsia="Overpass" w:hAnsi="Overpass"/>
-          <w:sz w:val="24"/>
-          <w:szCs w:val="24"/>
-          <w:rtl w:val="0"/>
-        </w:rPr>
-        <w:t xml:space="preserve">You </w:t>
-      </w:r>
-      <w:r>
-        <w:rPr>
-          <w:rFonts w:ascii="Overpass" w:cs="Overpass" w:eastAsia="Overpass" w:hAnsi="Overpass"/>
-          <w:sz w:val="24"/>
-          <w:szCs w:val="24"/>
-          <w:rtl w:val="0"/>
-        </w:rPr>
-        <w:t xml:space="preserve">will need to reboot your Pi-Top CEED after this.</w:t>
-      </w:r>
-    </w:p>
-    <w:p>
-      <w:pPr>
+          <w:u w:val="none"/>
+        </w:rPr>
+      </w:pPr>
+      <w:r>
+        <w:rPr>
+          <w:rFonts w:ascii="Overpass" w:cs="Overpass" w:eastAsia="Overpass" w:hAnsi="Overpass"/>
+          <w:sz w:val="24"/>
+          <w:szCs w:val="24"/>
+          <w:rtl w:val="0"/>
+        </w:rPr>
+        <w:t xml:space="preserve">You will be prompted to reboot the CEED. Click OK. Once the system reboots, you will be ready to try some Python code for the camera. </w:t>
+      </w:r>
+    </w:p>
+    <w:p>
+      <w:pPr>
+        <w:widowControl w:val="0"/>
+        <w:ind w:left="0" w:firstLine="0"/>
         <w:contextualSpacing w:val="0"/>
         <w:rPr>
           <w:rFonts w:ascii="Overpass" w:cs="Overpass" w:eastAsia="Overpass" w:hAnsi="Overpass"/>
@@ -4532,6 +4417,8 @@
     </w:p>
     <w:p>
       <w:pPr>
+        <w:widowControl w:val="0"/>
+        <w:ind w:left="0" w:firstLine="0"/>
         <w:contextualSpacing w:val="0"/>
         <w:rPr>
           <w:rFonts w:ascii="Overpass" w:cs="Overpass" w:eastAsia="Overpass" w:hAnsi="Overpass"/>
@@ -4542,33 +4429,121 @@
       </w:pPr>
       <w:r>
         <w:rPr>
-          <w:rtl w:val="0"/>
-        </w:rPr>
-      </w:r>
-    </w:p>
-    <w:p>
-      <w:pPr>
+          <w:rFonts w:ascii="Overpass" w:cs="Overpass" w:eastAsia="Overpass" w:hAnsi="Overpass"/>
+          <w:b w:val="1"/>
+          <w:sz w:val="24"/>
+          <w:szCs w:val="24"/>
+          <w:rtl w:val="0"/>
+        </w:rPr>
+        <w:t xml:space="preserve">3. Learn to use the Pi Camera on the CEED (30 min): </w:t>
+      </w:r>
+    </w:p>
+    <w:p>
+      <w:pPr>
+        <w:widowControl w:val="0"/>
+        <w:ind w:left="720" w:firstLine="720"/>
         <w:contextualSpacing w:val="0"/>
         <w:rPr>
           <w:rFonts w:ascii="Overpass" w:cs="Overpass" w:eastAsia="Overpass" w:hAnsi="Overpass"/>
+          <w:sz w:val="24"/>
+          <w:szCs w:val="24"/>
+        </w:rPr>
+      </w:pPr>
+      <w:r>
+        <w:rPr>
+          <w:rFonts w:ascii="Overpass" w:cs="Overpass" w:eastAsia="Overpass" w:hAnsi="Overpass"/>
+          <w:sz w:val="24"/>
+          <w:szCs w:val="24"/>
+          <w:rtl w:val="0"/>
+        </w:rPr>
+        <w:t xml:space="preserve">You can use the following instructions to:</w:t>
+      </w:r>
+    </w:p>
+    <w:p>
+      <w:pPr>
+        <w:widowControl w:val="0"/>
+        <w:numPr>
+          <w:ilvl w:val="0"/>
+          <w:numId w:val="6"/>
+        </w:numPr>
+        <w:ind w:left="1800" w:hanging="360"/>
+        <w:contextualSpacing w:val="1"/>
+        <w:rPr>
+          <w:rFonts w:ascii="Overpass" w:cs="Overpass" w:eastAsia="Overpass" w:hAnsi="Overpass"/>
+          <w:sz w:val="24"/>
+          <w:szCs w:val="24"/>
+        </w:rPr>
+      </w:pPr>
+      <w:r>
+        <w:rPr>
+          <w:rFonts w:ascii="Overpass" w:cs="Overpass" w:eastAsia="Overpass" w:hAnsi="Overpass"/>
+          <w:sz w:val="24"/>
+          <w:szCs w:val="24"/>
+          <w:rtl w:val="0"/>
+        </w:rPr>
+        <w:t xml:space="preserve">Write a basic script for taking a photo with a 5-second delay</w:t>
+      </w:r>
+    </w:p>
+    <w:p>
+      <w:pPr>
+        <w:widowControl w:val="0"/>
+        <w:numPr>
+          <w:ilvl w:val="0"/>
+          <w:numId w:val="6"/>
+        </w:numPr>
+        <w:ind w:left="1800" w:hanging="360"/>
+        <w:contextualSpacing w:val="1"/>
+        <w:rPr>
+          <w:rFonts w:ascii="Overpass" w:cs="Overpass" w:eastAsia="Overpass" w:hAnsi="Overpass"/>
+          <w:sz w:val="24"/>
+          <w:szCs w:val="24"/>
+        </w:rPr>
+      </w:pPr>
+      <w:r>
+        <w:rPr>
+          <w:rFonts w:ascii="Overpass" w:cs="Overpass" w:eastAsia="Overpass" w:hAnsi="Overpass"/>
+          <w:sz w:val="24"/>
+          <w:szCs w:val="24"/>
+          <w:rtl w:val="0"/>
+        </w:rPr>
+        <w:t xml:space="preserve">Try out a live feed</w:t>
+      </w:r>
+    </w:p>
+    <w:p>
+      <w:pPr>
+        <w:widowControl w:val="0"/>
+        <w:ind w:left="1440" w:firstLine="0"/>
+        <w:contextualSpacing w:val="0"/>
+        <w:rPr>
+          <w:rFonts w:ascii="Overpass" w:cs="Overpass" w:eastAsia="Overpass" w:hAnsi="Overpass"/>
+          <w:sz w:val="24"/>
+          <w:szCs w:val="24"/>
+        </w:rPr>
+      </w:pPr>
+      <w:r>
+        <w:rPr>
+          <w:rFonts w:ascii="Overpass" w:cs="Overpass" w:eastAsia="Overpass" w:hAnsi="Overpass"/>
           <w:b w:val="1"/>
           <w:sz w:val="24"/>
           <w:szCs w:val="24"/>
-        </w:rPr>
-      </w:pPr>
-      <w:r>
-        <w:rPr>
-          <w:rFonts w:ascii="Overpass" w:cs="Overpass" w:eastAsia="Overpass" w:hAnsi="Overpass"/>
-          <w:b w:val="1"/>
-          <w:sz w:val="24"/>
-          <w:szCs w:val="24"/>
-          <w:rtl w:val="0"/>
-        </w:rPr>
-        <w:t xml:space="preserve">Write your Camera script</w:t>
-      </w:r>
-    </w:p>
-    <w:p>
-      <w:pPr>
+          <w:rtl w:val="0"/>
+        </w:rPr>
+        <w:br w:type="textWrapping"/>
+      </w:r>
+      <w:r>
+        <w:rPr>
+          <w:rFonts w:ascii="Overpass" w:cs="Overpass" w:eastAsia="Overpass" w:hAnsi="Overpass"/>
+          <w:sz w:val="24"/>
+          <w:szCs w:val="24"/>
+          <w:rtl w:val="0"/>
+        </w:rPr>
+        <w:t xml:space="preserve">We will go through these steps as a group, but if you have a student going more quickly or slowly, feel free to help them move along at their own pace using these instructions. </w:t>
+      </w:r>
+    </w:p>
+    <w:p>
+      <w:pPr>
+        <w:widowControl w:val="0"/>
+        <w:ind w:left="1440" w:firstLine="0"/>
         <w:contextualSpacing w:val="0"/>
         <w:rPr>
           <w:rFonts w:ascii="Overpass" w:cs="Overpass" w:eastAsia="Overpass" w:hAnsi="Overpass"/>
@@ -4584,11 +4559,90 @@
     </w:p>
     <w:p>
       <w:pPr>
+        <w:widowControl w:val="0"/>
+        <w:ind w:left="1440" w:firstLine="0"/>
+        <w:contextualSpacing w:val="0"/>
+        <w:rPr>
+          <w:rFonts w:ascii="Overpass" w:cs="Overpass" w:eastAsia="Overpass" w:hAnsi="Overpass"/>
+          <w:sz w:val="24"/>
+          <w:szCs w:val="24"/>
+        </w:rPr>
+      </w:pPr>
+      <w:r>
+        <w:rPr>
+          <w:rFonts w:ascii="Overpass" w:cs="Overpass" w:eastAsia="Overpass" w:hAnsi="Overpass"/>
+          <w:sz w:val="24"/>
+          <w:szCs w:val="24"/>
+          <w:rtl w:val="0"/>
+        </w:rPr>
+        <w:t xml:space="preserve">First, click the same Python 3 button you found before we enabled the camera. Click it to open the Python 3 IDLE. </w:t>
+      </w:r>
+    </w:p>
+    <w:p>
+      <w:pPr>
+        <w:widowControl w:val="0"/>
+        <w:ind w:left="1440" w:firstLine="0"/>
+        <w:contextualSpacing w:val="0"/>
+        <w:rPr>
+          <w:rFonts w:ascii="Overpass" w:cs="Overpass" w:eastAsia="Overpass" w:hAnsi="Overpass"/>
+          <w:sz w:val="24"/>
+          <w:szCs w:val="24"/>
+        </w:rPr>
+      </w:pPr>
+      <w:r>
+        <w:rPr>
+          <w:rtl w:val="0"/>
+        </w:rPr>
+      </w:r>
+    </w:p>
+    <w:p>
+      <w:pPr>
+        <w:widowControl w:val="0"/>
+        <w:ind w:left="1440" w:firstLine="0"/>
+        <w:contextualSpacing w:val="0"/>
+        <w:rPr>
+          <w:rFonts w:ascii="Overpass" w:cs="Overpass" w:eastAsia="Overpass" w:hAnsi="Overpass"/>
+          <w:i w:val="1"/>
+          <w:sz w:val="24"/>
+          <w:szCs w:val="24"/>
+        </w:rPr>
+      </w:pPr>
+      <w:r>
+        <w:rPr>
+          <w:rFonts w:ascii="Overpass" w:cs="Overpass" w:eastAsia="Overpass" w:hAnsi="Overpass"/>
+          <w:i w:val="1"/>
+          <w:sz w:val="24"/>
+          <w:szCs w:val="24"/>
+          <w:rtl w:val="0"/>
+        </w:rPr>
+        <w:t xml:space="preserve">Write a basic script for taking a photo</w:t>
+      </w:r>
+    </w:p>
+    <w:p>
+      <w:pPr>
+        <w:widowControl w:val="0"/>
+        <w:ind w:left="1440" w:firstLine="0"/>
+        <w:contextualSpacing w:val="0"/>
+        <w:rPr>
+          <w:rFonts w:ascii="Overpass" w:cs="Overpass" w:eastAsia="Overpass" w:hAnsi="Overpass"/>
+          <w:sz w:val="24"/>
+          <w:szCs w:val="24"/>
+        </w:rPr>
+      </w:pPr>
+      <w:r>
+        <w:rPr>
+          <w:rtl w:val="0"/>
+        </w:rPr>
+      </w:r>
+    </w:p>
+    <w:p>
+      <w:pPr>
+        <w:widowControl w:val="0"/>
         <w:numPr>
           <w:ilvl w:val="0"/>
           <w:numId w:val="3"/>
         </w:numPr>
-        <w:ind w:left="720" w:hanging="360"/>
+        <w:ind w:left="2160" w:hanging="360"/>
         <w:contextualSpacing w:val="1"/>
         <w:rPr>
           <w:rFonts w:ascii="Overpass" w:cs="Overpass" w:eastAsia="Overpass" w:hAnsi="Overpass"/>
@@ -4603,7 +4657,252 @@
           <w:szCs w:val="24"/>
           <w:rtl w:val="0"/>
         </w:rPr>
-        <w:t xml:space="preserve">Go to your Pi Top Dashboard and open Python 3. This is where you will write Python scripts.</w:t>
+        <w:t xml:space="preserve">Click File &gt; New File. Save this file as camera.py. </w:t>
+      </w:r>
+    </w:p>
+    <w:p>
+      <w:pPr>
+        <w:numPr>
+          <w:ilvl w:val="0"/>
+          <w:numId w:val="3"/>
+        </w:numPr>
+        <w:ind w:left="2160" w:hanging="360"/>
+        <w:contextualSpacing w:val="1"/>
+        <w:rPr>
+          <w:rFonts w:ascii="Overpass" w:cs="Overpass" w:eastAsia="Overpass" w:hAnsi="Overpass"/>
+          <w:sz w:val="24"/>
+          <w:szCs w:val="24"/>
+        </w:rPr>
+      </w:pPr>
+      <w:r>
+        <w:rPr>
+          <w:rFonts w:ascii="Overpass" w:cs="Overpass" w:eastAsia="Overpass" w:hAnsi="Overpass"/>
+          <w:sz w:val="24"/>
+          <w:szCs w:val="24"/>
+          <w:rtl w:val="0"/>
+        </w:rPr>
+        <w:t xml:space="preserve">Write the script below to try out your Pi camera and put a live feed on your monitor for 10 seconds. You will see some of the text change colors as you’re typing. That’s OK. Be sure to type EXACTLY what you see below.</w:t>
+        <w:br w:type="textWrapping"/>
+        <w:br w:type="textWrapping"/>
+      </w:r>
+    </w:p>
+    <w:p>
+      <w:pPr>
+        <w:ind w:left="2160" w:firstLine="720"/>
+        <w:contextualSpacing w:val="0"/>
+        <w:rPr>
+          <w:rFonts w:ascii="Overpass" w:cs="Overpass" w:eastAsia="Overpass" w:hAnsi="Overpass"/>
+          <w:color w:val="222222"/>
+          <w:sz w:val="24"/>
+          <w:szCs w:val="24"/>
+        </w:rPr>
+      </w:pPr>
+      <w:r>
+        <w:rPr>
+          <w:rFonts w:ascii="Overpass" w:cs="Overpass" w:eastAsia="Overpass" w:hAnsi="Overpass"/>
+          <w:color w:val="980000"/>
+          <w:sz w:val="24"/>
+          <w:szCs w:val="24"/>
+          <w:rtl w:val="0"/>
+        </w:rPr>
+        <w:t xml:space="preserve">from</w:t>
+      </w:r>
+      <w:r>
+        <w:rPr>
+          <w:rFonts w:ascii="Overpass" w:cs="Overpass" w:eastAsia="Overpass" w:hAnsi="Overpass"/>
+          <w:sz w:val="24"/>
+          <w:szCs w:val="24"/>
+          <w:rtl w:val="0"/>
+        </w:rPr>
+        <w:t xml:space="preserve"> picamera </w:t>
+      </w:r>
+      <w:r>
+        <w:rPr>
+          <w:rFonts w:ascii="Overpass" w:cs="Overpass" w:eastAsia="Overpass" w:hAnsi="Overpass"/>
+          <w:color w:val="980000"/>
+          <w:sz w:val="24"/>
+          <w:szCs w:val="24"/>
+          <w:rtl w:val="0"/>
+        </w:rPr>
+        <w:t xml:space="preserve">import</w:t>
+      </w:r>
+      <w:r>
+        <w:rPr>
+          <w:rFonts w:ascii="Overpass" w:cs="Overpass" w:eastAsia="Overpass" w:hAnsi="Overpass"/>
+          <w:sz w:val="24"/>
+          <w:szCs w:val="24"/>
+          <w:rtl w:val="0"/>
+        </w:rPr>
+        <w:t xml:space="preserve"> PiCamera</w:t>
+        <w:br w:type="textWrapping"/>
+        <w:t xml:space="preserve"> </w:t>
+        <w:tab/>
+      </w:r>
+      <w:r>
+        <w:rPr>
+          <w:rFonts w:ascii="Overpass" w:cs="Overpass" w:eastAsia="Overpass" w:hAnsi="Overpass"/>
+          <w:color w:val="980000"/>
+          <w:sz w:val="24"/>
+          <w:szCs w:val="24"/>
+          <w:rtl w:val="0"/>
+        </w:rPr>
+        <w:t xml:space="preserve">from</w:t>
+      </w:r>
+      <w:r>
+        <w:rPr>
+          <w:rFonts w:ascii="Overpass" w:cs="Overpass" w:eastAsia="Overpass" w:hAnsi="Overpass"/>
+          <w:sz w:val="24"/>
+          <w:szCs w:val="24"/>
+          <w:rtl w:val="0"/>
+        </w:rPr>
+        <w:t xml:space="preserve"> time </w:t>
+      </w:r>
+      <w:r>
+        <w:rPr>
+          <w:rFonts w:ascii="Overpass" w:cs="Overpass" w:eastAsia="Overpass" w:hAnsi="Overpass"/>
+          <w:color w:val="980000"/>
+          <w:sz w:val="24"/>
+          <w:szCs w:val="24"/>
+          <w:rtl w:val="0"/>
+        </w:rPr>
+        <w:t xml:space="preserve">import</w:t>
+      </w:r>
+      <w:r>
+        <w:rPr>
+          <w:rFonts w:ascii="Overpass" w:cs="Overpass" w:eastAsia="Overpass" w:hAnsi="Overpass"/>
+          <w:sz w:val="24"/>
+          <w:szCs w:val="24"/>
+          <w:rtl w:val="0"/>
+        </w:rPr>
+        <w:t xml:space="preserve"> sleep</w:t>
+      </w:r>
+      <w:r>
+        <w:rPr>
+          <w:rFonts w:ascii="Overpass" w:cs="Overpass" w:eastAsia="Overpass" w:hAnsi="Overpass"/>
+          <w:color w:val="222222"/>
+          <w:sz w:val="24"/>
+          <w:szCs w:val="24"/>
+          <w:rtl w:val="0"/>
+        </w:rPr>
+        <w:br w:type="textWrapping"/>
+        <w:tab/>
+        <w:t xml:space="preserve">camera = PiCamera()</w:t>
+        <w:br w:type="textWrapping"/>
+        <w:tab/>
+        <w:t xml:space="preserve">camera.start_preview()</w:t>
+        <w:br w:type="textWrapping"/>
+        <w:tab/>
+        <w:t xml:space="preserve">sleep(</w:t>
+      </w:r>
+      <w:r>
+        <w:rPr>
+          <w:rFonts w:ascii="Overpass" w:cs="Overpass" w:eastAsia="Overpass" w:hAnsi="Overpass"/>
+          <w:color w:val="0000dd"/>
+          <w:sz w:val="24"/>
+          <w:szCs w:val="24"/>
+          <w:rtl w:val="0"/>
+        </w:rPr>
+        <w:t xml:space="preserve">10</w:t>
+      </w:r>
+      <w:r>
+        <w:rPr>
+          <w:rFonts w:ascii="Overpass" w:cs="Overpass" w:eastAsia="Overpass" w:hAnsi="Overpass"/>
+          <w:color w:val="222222"/>
+          <w:sz w:val="24"/>
+          <w:szCs w:val="24"/>
+          <w:rtl w:val="0"/>
+        </w:rPr>
+        <w:t xml:space="preserve">)</w:t>
+        <w:br w:type="textWrapping"/>
+        <w:t xml:space="preserve"> </w:t>
+        <w:tab/>
+        <w:t xml:space="preserve">camera.stop_preview()</w:t>
+      </w:r>
+    </w:p>
+    <w:p>
+      <w:pPr>
+        <w:widowControl w:val="0"/>
+        <w:numPr>
+          <w:ilvl w:val="0"/>
+          <w:numId w:val="3"/>
+        </w:numPr>
+        <w:ind w:left="2160" w:hanging="360"/>
+        <w:contextualSpacing w:val="1"/>
+        <w:rPr>
+          <w:rFonts w:ascii="Overpass" w:cs="Overpass" w:eastAsia="Overpass" w:hAnsi="Overpass"/>
+          <w:sz w:val="24"/>
+          <w:szCs w:val="24"/>
+        </w:rPr>
+      </w:pPr>
+      <w:r>
+        <w:rPr>
+          <w:rFonts w:ascii="Overpass" w:cs="Overpass" w:eastAsia="Overpass" w:hAnsi="Overpass"/>
+          <w:sz w:val="24"/>
+          <w:szCs w:val="24"/>
+          <w:rtl w:val="0"/>
+        </w:rPr>
+        <w:t xml:space="preserve">When you’ve written this, save your file by p</w:t>
+      </w:r>
+      <w:r>
+        <w:rPr>
+          <w:rFonts w:ascii="Overpass" w:cs="Overpass" w:eastAsia="Overpass" w:hAnsi="Overpass"/>
+          <w:sz w:val="24"/>
+          <w:szCs w:val="24"/>
+          <w:rtl w:val="0"/>
+        </w:rPr>
+        <w:t xml:space="preserve">ressing Ctrl + S.</w:t>
+      </w:r>
+    </w:p>
+    <w:p>
+      <w:pPr>
+        <w:widowControl w:val="0"/>
+        <w:numPr>
+          <w:ilvl w:val="0"/>
+          <w:numId w:val="3"/>
+        </w:numPr>
+        <w:ind w:left="2160" w:hanging="360"/>
+        <w:contextualSpacing w:val="1"/>
+        <w:rPr>
+          <w:rFonts w:ascii="Overpass" w:cs="Overpass" w:eastAsia="Overpass" w:hAnsi="Overpass"/>
+          <w:sz w:val="24"/>
+          <w:szCs w:val="24"/>
+        </w:rPr>
+      </w:pPr>
+      <w:r>
+        <w:rPr>
+          <w:rFonts w:ascii="Overpass" w:cs="Overpass" w:eastAsia="Overpass" w:hAnsi="Overpass"/>
+          <w:sz w:val="24"/>
+          <w:szCs w:val="24"/>
+          <w:rtl w:val="0"/>
+        </w:rPr>
+        <w:t xml:space="preserve">Press F5 to run your script. You should see the camera preview for 10 seconds and then close. You can move the camera around during this time. NOTE: CTRL + D should stop the live feed if you get stuck in it (this tends to happen, don’t worry).</w:t>
+        <w:br w:type="textWrapping"/>
+        <w:br w:type="textWrapping"/>
+        <w:t xml:space="preserve">If you do not see the camera preview, there is an error in your script. Be sure that you typed it exactly as you see above. </w:t>
+      </w:r>
+    </w:p>
+    <w:p>
+      <w:pPr>
+        <w:numPr>
+          <w:ilvl w:val="0"/>
+          <w:numId w:val="3"/>
+        </w:numPr>
+        <w:ind w:left="2160" w:hanging="360"/>
+        <w:contextualSpacing w:val="1"/>
+        <w:rPr>
+          <w:rFonts w:ascii="Overpass" w:cs="Overpass" w:eastAsia="Overpass" w:hAnsi="Overpass"/>
+          <w:sz w:val="24"/>
+          <w:szCs w:val="24"/>
+        </w:rPr>
+      </w:pPr>
+      <w:r>
+        <w:rPr>
+          <w:rFonts w:ascii="Overpass" w:cs="Overpass" w:eastAsia="Overpass" w:hAnsi="Overpass"/>
+          <w:sz w:val="24"/>
+          <w:szCs w:val="24"/>
+          <w:rtl w:val="0"/>
+        </w:rPr>
+        <w:t xml:space="preserve">Now that we have taken a 10 second live feed, let’s take a picture!</w:t>
       </w:r>
     </w:p>
     <w:p>
@@ -4612,7 +4911,7 @@
           <w:ilvl w:val="1"/>
           <w:numId w:val="3"/>
         </w:numPr>
-        <w:ind w:left="1440" w:hanging="360"/>
+        <w:ind w:left="2880" w:hanging="360"/>
         <w:contextualSpacing w:val="1"/>
         <w:rPr>
           <w:rFonts w:ascii="Overpass" w:cs="Overpass" w:eastAsia="Overpass" w:hAnsi="Overpass"/>
@@ -4627,16 +4926,70 @@
           <w:szCs w:val="24"/>
           <w:rtl w:val="0"/>
         </w:rPr>
-        <w:t xml:space="preserve">Save your new Python file by going File &gt; Save As “camera.py”</w:t>
-      </w:r>
-    </w:p>
-    <w:p>
-      <w:pPr>
+        <w:t xml:space="preserve">To take a real picture, you need to amend your code. You can use the same camera.py file. Adjust the sleep() to be 5 seconds: this means the camera will wait for 5 seconds before taking the photo. You also need to add a new line of code to capture the photo, and you need to name your photo and give it a file path on your Desktop. Add this line after sleep(5): </w:t>
+        <w:br w:type="textWrapping"/>
+        <w:br w:type="textWrapping"/>
+      </w:r>
+      <w:r>
+        <w:rPr>
+          <w:rFonts w:ascii="Overpass" w:cs="Overpass" w:eastAsia="Overpass" w:hAnsi="Overpass"/>
+          <w:color w:val="222222"/>
+          <w:sz w:val="24"/>
+          <w:szCs w:val="24"/>
+          <w:rtl w:val="0"/>
+        </w:rPr>
+        <w:t xml:space="preserve">  camera.capture(</w:t>
+      </w:r>
+      <w:r>
+        <w:rPr>
+          <w:rFonts w:ascii="Overpass" w:cs="Overpass" w:eastAsia="Overpass" w:hAnsi="Overpass"/>
+          <w:color w:val="771100"/>
+          <w:sz w:val="24"/>
+          <w:szCs w:val="24"/>
+          <w:rtl w:val="0"/>
+        </w:rPr>
+        <w:t xml:space="preserve">'</w:t>
+      </w:r>
+      <w:r>
+        <w:rPr>
+          <w:rFonts w:ascii="Overpass" w:cs="Overpass" w:eastAsia="Overpass" w:hAnsi="Overpass"/>
+          <w:color w:val="dd2200"/>
+          <w:sz w:val="24"/>
+          <w:szCs w:val="24"/>
+          <w:rtl w:val="0"/>
+        </w:rPr>
+        <w:t xml:space="preserve">/home/pi/Desktop/image.jpg</w:t>
+      </w:r>
+      <w:r>
+        <w:rPr>
+          <w:rFonts w:ascii="Overpass" w:cs="Overpass" w:eastAsia="Overpass" w:hAnsi="Overpass"/>
+          <w:color w:val="771100"/>
+          <w:sz w:val="24"/>
+          <w:szCs w:val="24"/>
+          <w:rtl w:val="0"/>
+        </w:rPr>
+        <w:t xml:space="preserve">'</w:t>
+      </w:r>
+      <w:r>
+        <w:rPr>
+          <w:rFonts w:ascii="Overpass" w:cs="Overpass" w:eastAsia="Overpass" w:hAnsi="Overpass"/>
+          <w:color w:val="222222"/>
+          <w:sz w:val="24"/>
+          <w:szCs w:val="24"/>
+          <w:rtl w:val="0"/>
+        </w:rPr>
+        <w:t xml:space="preserve">)</w:t>
+        <w:br w:type="textWrapping"/>
+      </w:r>
+    </w:p>
+    <w:p>
+      <w:pPr>
+        <w:widowControl w:val="0"/>
         <w:numPr>
-          <w:ilvl w:val="1"/>
+          <w:ilvl w:val="0"/>
           <w:numId w:val="3"/>
         </w:numPr>
-        <w:ind w:left="1440" w:hanging="360"/>
+        <w:ind w:left="2160" w:hanging="360"/>
         <w:contextualSpacing w:val="1"/>
         <w:rPr>
           <w:rFonts w:ascii="Overpass" w:cs="Overpass" w:eastAsia="Overpass" w:hAnsi="Overpass"/>
@@ -4651,16 +5004,17 @@
           <w:szCs w:val="24"/>
           <w:rtl w:val="0"/>
         </w:rPr>
-        <w:t xml:space="preserve">Write the script below to try out your Pi camera and put a live feed on your monitor for 10 seconds. You need to write it EXACTLY like it is displayed below. When you’ve written this, save it (CTRL + S) and then run module (F5). The Python Shell will open, and then a live feed from your camera should appear on screen.</w:t>
-      </w:r>
-    </w:p>
-    <w:p>
-      <w:pPr>
+        <w:t xml:space="preserve">Ctrl + S to save, and press F5 to run it again. You should see the camera preview for 5 seconds before it takes a photo. </w:t>
+      </w:r>
+    </w:p>
+    <w:p>
+      <w:pPr>
+        <w:widowControl w:val="0"/>
         <w:numPr>
-          <w:ilvl w:val="1"/>
+          <w:ilvl w:val="0"/>
           <w:numId w:val="3"/>
         </w:numPr>
-        <w:ind w:left="1440" w:hanging="360"/>
+        <w:ind w:left="2160" w:hanging="360"/>
         <w:contextualSpacing w:val="1"/>
         <w:rPr>
           <w:rFonts w:ascii="Overpass" w:cs="Overpass" w:eastAsia="Overpass" w:hAnsi="Overpass"/>
@@ -4675,12 +5029,12 @@
           <w:szCs w:val="24"/>
           <w:rtl w:val="0"/>
         </w:rPr>
-        <w:t xml:space="preserve">NOTE: CTRL + D should stop the live feed if you get stuck in it (this tends to happen, don’t worry).</w:t>
-      </w:r>
-    </w:p>
-    <w:p>
-      <w:pPr>
-        <w:ind w:left="720" w:firstLine="0"/>
+        <w:t xml:space="preserve">Your photo will be saved to the desktop. You can double-click it to open it. You can take more pictures using this script and changing ‘/image.jpg’ to a new file name and running the script again.</w:t>
+      </w:r>
+    </w:p>
+    <w:p>
+      <w:pPr>
+        <w:widowControl w:val="0"/>
         <w:contextualSpacing w:val="0"/>
         <w:rPr>
           <w:rFonts w:ascii="Overpass" w:cs="Overpass" w:eastAsia="Overpass" w:hAnsi="Overpass"/>
@@ -4696,14 +5050,228 @@
     </w:p>
     <w:p>
       <w:pPr>
-        <w:ind w:left="720" w:firstLine="0"/>
+        <w:widowControl w:val="0"/>
         <w:contextualSpacing w:val="0"/>
         <w:rPr>
           <w:rFonts w:ascii="Overpass" w:cs="Overpass" w:eastAsia="Overpass" w:hAnsi="Overpass"/>
-          <w:sz w:val="24"/>
-          <w:szCs w:val="24"/>
-        </w:rPr>
-      </w:pPr>
+          <w:i w:val="1"/>
+          <w:sz w:val="24"/>
+          <w:szCs w:val="24"/>
+        </w:rPr>
+      </w:pPr>
+      <w:r>
+        <w:rPr>
+          <w:rFonts w:ascii="Overpass" w:cs="Overpass" w:eastAsia="Overpass" w:hAnsi="Overpass"/>
+          <w:sz w:val="24"/>
+          <w:szCs w:val="24"/>
+          <w:rtl w:val="0"/>
+        </w:rPr>
+        <w:tab/>
+        <w:tab/>
+      </w:r>
+      <w:r>
+        <w:rPr>
+          <w:rFonts w:ascii="Overpass" w:cs="Overpass" w:eastAsia="Overpass" w:hAnsi="Overpass"/>
+          <w:i w:val="1"/>
+          <w:sz w:val="24"/>
+          <w:szCs w:val="24"/>
+          <w:rtl w:val="0"/>
+        </w:rPr>
+        <w:t xml:space="preserve">Try out a live feed</w:t>
+      </w:r>
+    </w:p>
+    <w:p>
+      <w:pPr>
+        <w:widowControl w:val="0"/>
+        <w:numPr>
+          <w:ilvl w:val="0"/>
+          <w:numId w:val="5"/>
+        </w:numPr>
+        <w:ind w:left="2160" w:hanging="360"/>
+        <w:contextualSpacing w:val="1"/>
+        <w:rPr>
+          <w:rFonts w:ascii="Overpass" w:cs="Overpass" w:eastAsia="Overpass" w:hAnsi="Overpass"/>
+          <w:sz w:val="24"/>
+          <w:szCs w:val="24"/>
+        </w:rPr>
+      </w:pPr>
+      <w:r>
+        <w:rPr>
+          <w:rFonts w:ascii="Overpass" w:cs="Overpass" w:eastAsia="Overpass" w:hAnsi="Overpass"/>
+          <w:sz w:val="24"/>
+          <w:szCs w:val="24"/>
+          <w:rtl w:val="0"/>
+        </w:rPr>
+        <w:t xml:space="preserve">The Pi camera also does video. To start, delete the last three lines of your file. It should now end with </w:t>
+      </w:r>
+      <w:r>
+        <w:rPr>
+          <w:rFonts w:ascii="Overpass" w:cs="Overpass" w:eastAsia="Overpass" w:hAnsi="Overpass"/>
+          <w:color w:val="222222"/>
+          <w:sz w:val="24"/>
+          <w:szCs w:val="24"/>
+          <w:rtl w:val="0"/>
+        </w:rPr>
+        <w:t xml:space="preserve">camera.start_preview().</w:t>
+      </w:r>
+      <w:r>
+        <w:rPr>
+          <w:rtl w:val="0"/>
+        </w:rPr>
+      </w:r>
+    </w:p>
+    <w:p>
+      <w:pPr>
+        <w:widowControl w:val="0"/>
+        <w:numPr>
+          <w:ilvl w:val="0"/>
+          <w:numId w:val="5"/>
+        </w:numPr>
+        <w:ind w:left="2160" w:hanging="360"/>
+        <w:contextualSpacing w:val="1"/>
+        <w:rPr>
+          <w:rFonts w:ascii="Overpass" w:cs="Overpass" w:eastAsia="Overpass" w:hAnsi="Overpass"/>
+          <w:sz w:val="24"/>
+          <w:szCs w:val="24"/>
+        </w:rPr>
+      </w:pPr>
+      <w:r>
+        <w:rPr>
+          <w:rFonts w:ascii="Overpass" w:cs="Overpass" w:eastAsia="Overpass" w:hAnsi="Overpass"/>
+          <w:sz w:val="24"/>
+          <w:szCs w:val="24"/>
+          <w:rtl w:val="0"/>
+        </w:rPr>
+        <w:t xml:space="preserve">Add these three lines to replace them: </w:t>
+        <w:br w:type="textWrapping"/>
+      </w:r>
+      <w:r>
+        <w:rPr>
+          <w:rFonts w:ascii="Overpass" w:cs="Overpass" w:eastAsia="Overpass" w:hAnsi="Overpass"/>
+          <w:color w:val="222222"/>
+          <w:sz w:val="24"/>
+          <w:szCs w:val="24"/>
+          <w:rtl w:val="0"/>
+        </w:rPr>
+        <w:t xml:space="preserve"> camera.start_recording(</w:t>
+      </w:r>
+      <w:r>
+        <w:rPr>
+          <w:rFonts w:ascii="Overpass" w:cs="Overpass" w:eastAsia="Overpass" w:hAnsi="Overpass"/>
+          <w:color w:val="771100"/>
+          <w:sz w:val="24"/>
+          <w:szCs w:val="24"/>
+          <w:rtl w:val="0"/>
+        </w:rPr>
+        <w:t xml:space="preserve">'</w:t>
+      </w:r>
+      <w:r>
+        <w:rPr>
+          <w:rFonts w:ascii="Overpass" w:cs="Overpass" w:eastAsia="Overpass" w:hAnsi="Overpass"/>
+          <w:color w:val="dd2200"/>
+          <w:sz w:val="24"/>
+          <w:szCs w:val="24"/>
+          <w:rtl w:val="0"/>
+        </w:rPr>
+        <w:t xml:space="preserve">/home/pi/video.h264</w:t>
+      </w:r>
+      <w:r>
+        <w:rPr>
+          <w:rFonts w:ascii="Overpass" w:cs="Overpass" w:eastAsia="Overpass" w:hAnsi="Overpass"/>
+          <w:color w:val="771100"/>
+          <w:sz w:val="24"/>
+          <w:szCs w:val="24"/>
+          <w:rtl w:val="0"/>
+        </w:rPr>
+        <w:t xml:space="preserve">'</w:t>
+      </w:r>
+      <w:r>
+        <w:rPr>
+          <w:rFonts w:ascii="Overpass" w:cs="Overpass" w:eastAsia="Overpass" w:hAnsi="Overpass"/>
+          <w:color w:val="222222"/>
+          <w:sz w:val="24"/>
+          <w:szCs w:val="24"/>
+          <w:rtl w:val="0"/>
+        </w:rPr>
+        <w:t xml:space="preserve">)</w:t>
+        <w:br w:type="textWrapping"/>
+        <w:t xml:space="preserve"> sleep(</w:t>
+      </w:r>
+      <w:r>
+        <w:rPr>
+          <w:rFonts w:ascii="Overpass" w:cs="Overpass" w:eastAsia="Overpass" w:hAnsi="Overpass"/>
+          <w:color w:val="0000dd"/>
+          <w:sz w:val="24"/>
+          <w:szCs w:val="24"/>
+          <w:rtl w:val="0"/>
+        </w:rPr>
+        <w:t xml:space="preserve">10</w:t>
+      </w:r>
+      <w:r>
+        <w:rPr>
+          <w:rFonts w:ascii="Overpass" w:cs="Overpass" w:eastAsia="Overpass" w:hAnsi="Overpass"/>
+          <w:color w:val="222222"/>
+          <w:sz w:val="24"/>
+          <w:szCs w:val="24"/>
+          <w:rtl w:val="0"/>
+        </w:rPr>
+        <w:t xml:space="preserve">)</w:t>
+        <w:br w:type="textWrapping"/>
+        <w:t xml:space="preserve"> camera.stop_recording()</w:t>
+        <w:br w:type="textWrapping"/>
+        <w:t xml:space="preserve"> camera.stop_preview()</w:t>
+      </w:r>
+    </w:p>
+    <w:p>
+      <w:pPr>
+        <w:widowControl w:val="0"/>
+        <w:numPr>
+          <w:ilvl w:val="0"/>
+          <w:numId w:val="5"/>
+        </w:numPr>
+        <w:ind w:left="2160" w:hanging="360"/>
+        <w:contextualSpacing w:val="1"/>
+        <w:rPr>
+          <w:rFonts w:ascii="Overpass" w:cs="Overpass" w:eastAsia="Overpass" w:hAnsi="Overpass"/>
+          <w:sz w:val="24"/>
+          <w:szCs w:val="24"/>
+        </w:rPr>
+      </w:pPr>
+      <w:r>
+        <w:rPr>
+          <w:rFonts w:ascii="Overpass" w:cs="Overpass" w:eastAsia="Overpass" w:hAnsi="Overpass"/>
+          <w:sz w:val="24"/>
+          <w:szCs w:val="24"/>
+          <w:rtl w:val="0"/>
+        </w:rPr>
+        <w:t xml:space="preserve">Ctrl + S to save, and press F5 to run the code. It will record ten seconds of video and then close. If it doesn’t, double check your typing. </w:t>
+      </w:r>
+    </w:p>
+    <w:p>
+      <w:pPr>
+        <w:widowControl w:val="0"/>
+        <w:numPr>
+          <w:ilvl w:val="0"/>
+          <w:numId w:val="5"/>
+        </w:numPr>
+        <w:ind w:left="2160" w:hanging="360"/>
+        <w:contextualSpacing w:val="1"/>
+        <w:rPr>
+          <w:rFonts w:ascii="Overpass" w:cs="Overpass" w:eastAsia="Overpass" w:hAnsi="Overpass"/>
+          <w:sz w:val="24"/>
+          <w:szCs w:val="24"/>
+        </w:rPr>
+      </w:pPr>
+      <w:r>
+        <w:rPr>
+          <w:rFonts w:ascii="Overpass" w:cs="Overpass" w:eastAsia="Overpass" w:hAnsi="Overpass"/>
+          <w:sz w:val="24"/>
+          <w:szCs w:val="24"/>
+          <w:rtl w:val="0"/>
+        </w:rPr>
+        <w:t xml:space="preserve">We’ll use the command line to play the video. Click the Terminal button in the taskbar:</w:t>
+        <w:br w:type="textWrapping"/>
+      </w:r>
       <w:r>
         <w:rPr>
           <w:rFonts w:ascii="Overpass" w:cs="Overpass" w:eastAsia="Overpass" w:hAnsi="Overpass"/>
@@ -4712,14 +5280,14 @@
         </w:rPr>
         <w:drawing>
           <wp:inline distB="114300" distT="114300" distL="114300" distR="114300">
-            <wp:extent cx="5605463" cy="1481190"/>
+            <wp:extent cx="3400425" cy="781050"/>
             <wp:effectExtent b="0" l="0" r="0" t="0"/>
-            <wp:docPr descr="Creating Camera.Py.png" id="1" name="image4.png"/>
+            <wp:docPr descr="2017-10-10-142342_1366x768_scrot (1).png" id="4" name="image9.png"/>
             <a:graphic>
               <a:graphicData uri="http://schemas.openxmlformats.org/drawingml/2006/picture">
                 <pic:pic>
                   <pic:nvPicPr>
-                    <pic:cNvPr descr="Creating Camera.Py.png" id="0" name="image4.png"/>
+                    <pic:cNvPr descr="2017-10-10-142342_1366x768_scrot (1).png" id="0" name="image9.png"/>
                     <pic:cNvPicPr preferRelativeResize="0"/>
                   </pic:nvPicPr>
                   <pic:blipFill>
@@ -4732,7 +5300,7 @@
                   <pic:spPr>
                     <a:xfrm>
                       <a:off x="0" y="0"/>
-                      <a:ext cx="5605463" cy="1481190"/>
+                      <a:ext cx="3400425" cy="781050"/>
                     </a:xfrm>
                     <a:prstGeom prst="rect"/>
                     <a:ln/>
@@ -4751,11 +5319,12 @@
     </w:p>
     <w:p>
       <w:pPr>
+        <w:widowControl w:val="0"/>
         <w:numPr>
           <w:ilvl w:val="0"/>
           <w:numId w:val="5"/>
         </w:numPr>
-        <w:ind w:left="720" w:hanging="360"/>
+        <w:ind w:left="2160" w:hanging="360"/>
         <w:contextualSpacing w:val="1"/>
         <w:rPr>
           <w:rFonts w:ascii="Overpass" w:cs="Overpass" w:eastAsia="Overpass" w:hAnsi="Overpass"/>
@@ -4770,36 +5339,12 @@
           <w:szCs w:val="24"/>
           <w:rtl w:val="0"/>
         </w:rPr>
-        <w:t xml:space="preserve"> Now that we have taken a 10 second live feed, let’s take a picture!</w:t>
-      </w:r>
-    </w:p>
-    <w:p>
-      <w:pPr>
-        <w:numPr>
-          <w:ilvl w:val="1"/>
-          <w:numId w:val="5"/>
-        </w:numPr>
-        <w:ind w:left="1440" w:hanging="360"/>
-        <w:contextualSpacing w:val="1"/>
-        <w:rPr>
-          <w:rFonts w:ascii="Overpass" w:cs="Overpass" w:eastAsia="Overpass" w:hAnsi="Overpass"/>
-          <w:sz w:val="24"/>
-          <w:szCs w:val="24"/>
-        </w:rPr>
-      </w:pPr>
-      <w:r>
-        <w:rPr>
-          <w:rFonts w:ascii="Overpass" w:cs="Overpass" w:eastAsia="Overpass" w:hAnsi="Overpass"/>
-          <w:sz w:val="24"/>
-          <w:szCs w:val="24"/>
-          <w:rtl w:val="0"/>
-        </w:rPr>
-        <w:t xml:space="preserve">To take a real picture, you need to amend your code. You can use the same camera.py file. Adjust the sleep() to be 5 seconds: this means the camera will wait for 5 seconds before taking the photo. You also need to add a new line of code to capture the photo, and you need to name your photo and give it a file path on your Desktop. Add this:</w:t>
-      </w:r>
-    </w:p>
-    <w:p>
-      <w:pPr>
-        <w:ind w:left="720" w:firstLine="0"/>
+        <w:t xml:space="preserve">Type omxplayer video.h264 in the terminal and press Enter. The video should open and play. It may be at a faster speed than you expected. </w:t>
+      </w:r>
+    </w:p>
+    <w:p>
+      <w:pPr>
+        <w:widowControl w:val="0"/>
         <w:contextualSpacing w:val="0"/>
         <w:rPr>
           <w:rFonts w:ascii="Overpass" w:cs="Overpass" w:eastAsia="Overpass" w:hAnsi="Overpass"/>
@@ -4812,315 +5357,32 @@
           <w:rFonts w:ascii="Overpass" w:cs="Overpass" w:eastAsia="Overpass" w:hAnsi="Overpass"/>
           <w:sz w:val="24"/>
           <w:szCs w:val="24"/>
-        </w:rPr>
-        <w:drawing>
-          <wp:inline distB="114300" distT="114300" distL="114300" distR="114300">
-            <wp:extent cx="5943600" cy="927100"/>
-            <wp:effectExtent b="0" l="0" r="0" t="0"/>
-            <wp:docPr descr="Take a photo.png" id="2" name="image5.png"/>
-            <a:graphic>
-              <a:graphicData uri="http://schemas.openxmlformats.org/drawingml/2006/picture">
-                <pic:pic>
-                  <pic:nvPicPr>
-                    <pic:cNvPr descr="Take a photo.png" id="0" name="image5.png"/>
-                    <pic:cNvPicPr preferRelativeResize="0"/>
-                  </pic:nvPicPr>
-                  <pic:blipFill>
-                    <a:blip r:embed="rId11"/>
-                    <a:srcRect b="0" l="0" r="0" t="0"/>
-                    <a:stretch>
-                      <a:fillRect/>
-                    </a:stretch>
-                  </pic:blipFill>
-                  <pic:spPr>
-                    <a:xfrm>
-                      <a:off x="0" y="0"/>
-                      <a:ext cx="5943600" cy="927100"/>
-                    </a:xfrm>
-                    <a:prstGeom prst="rect"/>
-                    <a:ln/>
-                  </pic:spPr>
-                </pic:pic>
-              </a:graphicData>
-            </a:graphic>
-          </wp:inline>
-        </w:drawing>
-      </w:r>
-      <w:r>
-        <w:rPr>
-          <w:rtl w:val="0"/>
-        </w:rPr>
-      </w:r>
-    </w:p>
-    <w:p>
-      <w:pPr>
-        <w:numPr>
-          <w:ilvl w:val="1"/>
-          <w:numId w:val="5"/>
-        </w:numPr>
-        <w:ind w:left="1440" w:hanging="360"/>
-        <w:contextualSpacing w:val="1"/>
-        <w:rPr>
-          <w:rFonts w:ascii="Overpass" w:cs="Overpass" w:eastAsia="Overpass" w:hAnsi="Overpass"/>
-          <w:sz w:val="24"/>
-          <w:szCs w:val="24"/>
-        </w:rPr>
-      </w:pPr>
-      <w:r>
-        <w:rPr>
-          <w:rFonts w:ascii="Overpass" w:cs="Overpass" w:eastAsia="Overpass" w:hAnsi="Overpass"/>
-          <w:sz w:val="24"/>
-          <w:szCs w:val="24"/>
-          <w:rtl w:val="0"/>
-        </w:rPr>
-        <w:t xml:space="preserve">The photo that you took was saved to your Desktop. You can take more pictures using this script and changing ‘/image.jpg’ to a new file name and running the script again.</w:t>
-      </w:r>
-    </w:p>
-    <w:p>
-      <w:pPr>
-        <w:ind w:left="720" w:firstLine="0"/>
+          <w:rtl w:val="0"/>
+        </w:rPr>
+        <w:tab/>
+      </w:r>
+    </w:p>
+    <w:p>
+      <w:pPr>
+        <w:widowControl w:val="0"/>
         <w:contextualSpacing w:val="0"/>
         <w:rPr>
           <w:rFonts w:ascii="Overpass" w:cs="Overpass" w:eastAsia="Overpass" w:hAnsi="Overpass"/>
-          <w:sz w:val="24"/>
-          <w:szCs w:val="24"/>
-        </w:rPr>
-      </w:pPr>
-      <w:r>
-        <w:rPr>
-          <w:rtl w:val="0"/>
-        </w:rPr>
-      </w:r>
-    </w:p>
-    <w:p>
-      <w:pPr>
-        <w:numPr>
-          <w:ilvl w:val="0"/>
-          <w:numId w:val="6"/>
-        </w:numPr>
-        <w:ind w:left="720" w:hanging="360"/>
-        <w:contextualSpacing w:val="1"/>
-        <w:rPr>
-          <w:rFonts w:ascii="Overpass" w:cs="Overpass" w:eastAsia="Overpass" w:hAnsi="Overpass"/>
-          <w:sz w:val="24"/>
-          <w:szCs w:val="24"/>
-        </w:rPr>
-      </w:pPr>
-      <w:r>
-        <w:rPr>
-          <w:rFonts w:ascii="Overpass" w:cs="Overpass" w:eastAsia="Overpass" w:hAnsi="Overpass"/>
-          <w:sz w:val="24"/>
-          <w:szCs w:val="24"/>
-          <w:rtl w:val="0"/>
-        </w:rPr>
-        <w:t xml:space="preserve">Now we need to adjust the script so that it will name each photo that you take something new, so that you do not have to rename every new file in the camera.py script every time you want to take a photo. To do this, we will create a “random” function using Python’s random library that will name each photo a random string of letters. In the script, we tell each file name to be 4 letters long (look at the script photo - can you figure out which part does that?!). </w:t>
-      </w:r>
-    </w:p>
-    <w:p>
-      <w:pPr>
-        <w:numPr>
-          <w:ilvl w:val="1"/>
-          <w:numId w:val="6"/>
-        </w:numPr>
-        <w:ind w:left="1440" w:hanging="360"/>
-        <w:contextualSpacing w:val="1"/>
-        <w:rPr>
-          <w:rFonts w:ascii="Overpass" w:cs="Overpass" w:eastAsia="Overpass" w:hAnsi="Overpass"/>
-          <w:sz w:val="24"/>
-          <w:szCs w:val="24"/>
-        </w:rPr>
-      </w:pPr>
-      <w:r>
-        <w:rPr>
-          <w:rFonts w:ascii="Overpass" w:cs="Overpass" w:eastAsia="Overpass" w:hAnsi="Overpass"/>
-          <w:sz w:val="24"/>
-          <w:szCs w:val="24"/>
-          <w:rtl w:val="0"/>
-        </w:rPr>
-        <w:t xml:space="preserve">Create a new Python file or rework your existing camera.py file and make it look just like the script below.</w:t>
-      </w:r>
-    </w:p>
-    <w:p>
-      <w:pPr>
-        <w:numPr>
-          <w:ilvl w:val="1"/>
-          <w:numId w:val="6"/>
-        </w:numPr>
-        <w:ind w:left="1440" w:hanging="360"/>
-        <w:contextualSpacing w:val="1"/>
-        <w:rPr>
-          <w:rFonts w:ascii="Overpass" w:cs="Overpass" w:eastAsia="Overpass" w:hAnsi="Overpass"/>
-          <w:sz w:val="24"/>
-          <w:szCs w:val="24"/>
-        </w:rPr>
-      </w:pPr>
-      <w:r>
-        <w:rPr>
-          <w:rFonts w:ascii="Overpass" w:cs="Overpass" w:eastAsia="Overpass" w:hAnsi="Overpass"/>
-          <w:sz w:val="24"/>
-          <w:szCs w:val="24"/>
-          <w:rtl w:val="0"/>
-        </w:rPr>
-        <w:t xml:space="preserve">The “filename” is where your photos will be stored. So we will modify this in the next step.</w:t>
-      </w:r>
-    </w:p>
-    <w:p>
-      <w:pPr>
-        <w:numPr>
-          <w:ilvl w:val="1"/>
-          <w:numId w:val="6"/>
-        </w:numPr>
-        <w:ind w:left="1440" w:hanging="360"/>
-        <w:contextualSpacing w:val="1"/>
-        <w:rPr>
-          <w:rFonts w:ascii="Overpass" w:cs="Overpass" w:eastAsia="Overpass" w:hAnsi="Overpass"/>
-          <w:sz w:val="24"/>
-          <w:szCs w:val="24"/>
-        </w:rPr>
-      </w:pPr>
-      <w:r>
-        <w:rPr>
-          <w:rFonts w:ascii="Overpass" w:cs="Overpass" w:eastAsia="Overpass" w:hAnsi="Overpass"/>
-          <w:sz w:val="24"/>
-          <w:szCs w:val="24"/>
-        </w:rPr>
-        <w:drawing>
-          <wp:inline distB="114300" distT="114300" distL="114300" distR="114300">
-            <wp:extent cx="4495800" cy="2728913"/>
-            <wp:effectExtent b="0" l="0" r="0" t="0"/>
-            <wp:docPr descr="FullSizeRender.jpg" id="5" name="image10.jpg"/>
-            <a:graphic>
-              <a:graphicData uri="http://schemas.openxmlformats.org/drawingml/2006/picture">
-                <pic:pic>
-                  <pic:nvPicPr>
-                    <pic:cNvPr descr="FullSizeRender.jpg" id="0" name="image10.jpg"/>
-                    <pic:cNvPicPr preferRelativeResize="0"/>
-                  </pic:nvPicPr>
-                  <pic:blipFill>
-                    <a:blip r:embed="rId12"/>
-                    <a:srcRect b="0" l="0" r="0" t="0"/>
-                    <a:stretch>
-                      <a:fillRect/>
-                    </a:stretch>
-                  </pic:blipFill>
-                  <pic:spPr>
-                    <a:xfrm>
-                      <a:off x="0" y="0"/>
-                      <a:ext cx="4495800" cy="2728913"/>
-                    </a:xfrm>
-                    <a:prstGeom prst="rect"/>
-                    <a:ln/>
-                  </pic:spPr>
-                </pic:pic>
-              </a:graphicData>
-            </a:graphic>
-          </wp:inline>
-        </w:drawing>
-      </w:r>
-      <w:r>
-        <w:rPr>
-          <w:rtl w:val="0"/>
-        </w:rPr>
-      </w:r>
-    </w:p>
-    <w:p>
-      <w:pPr>
-        <w:numPr>
-          <w:ilvl w:val="0"/>
-          <w:numId w:val="6"/>
-        </w:numPr>
-        <w:ind w:left="720" w:hanging="360"/>
-        <w:contextualSpacing w:val="1"/>
-        <w:rPr>
-          <w:rFonts w:ascii="Overpass" w:cs="Overpass" w:eastAsia="Overpass" w:hAnsi="Overpass"/>
-          <w:sz w:val="24"/>
-          <w:szCs w:val="24"/>
-        </w:rPr>
-      </w:pPr>
-      <w:r>
-        <w:rPr>
-          <w:rFonts w:ascii="Overpass" w:cs="Overpass" w:eastAsia="Overpass" w:hAnsi="Overpass"/>
-          <w:sz w:val="24"/>
-          <w:szCs w:val="24"/>
-          <w:rtl w:val="0"/>
-        </w:rPr>
-        <w:t xml:space="preserve">Now that we can generate a new file name each time we take a picture, we are going to have a lot of pictures. So let’s create a folder where all our photos can live!</w:t>
-      </w:r>
-    </w:p>
-    <w:p>
-      <w:pPr>
-        <w:numPr>
-          <w:ilvl w:val="1"/>
-          <w:numId w:val="6"/>
-        </w:numPr>
-        <w:ind w:left="1440" w:hanging="360"/>
-        <w:contextualSpacing w:val="1"/>
-        <w:rPr>
-          <w:rFonts w:ascii="Overpass" w:cs="Overpass" w:eastAsia="Overpass" w:hAnsi="Overpass"/>
-          <w:sz w:val="24"/>
-          <w:szCs w:val="24"/>
-        </w:rPr>
-      </w:pPr>
-      <w:r>
-        <w:rPr>
-          <w:rFonts w:ascii="Overpass" w:cs="Overpass" w:eastAsia="Overpass" w:hAnsi="Overpass"/>
-          <w:sz w:val="24"/>
-          <w:szCs w:val="24"/>
-          <w:rtl w:val="0"/>
-        </w:rPr>
-        <w:t xml:space="preserve">Create a new folder by going to the folders icon in the top left of the menu bar to open your files. Then go File &gt; Create New and name your folder “Images” </w:t>
-      </w:r>
-    </w:p>
-    <w:p>
-      <w:pPr>
-        <w:numPr>
-          <w:ilvl w:val="1"/>
-          <w:numId w:val="6"/>
-        </w:numPr>
-        <w:ind w:left="1440" w:hanging="360"/>
-        <w:contextualSpacing w:val="1"/>
-        <w:rPr>
-          <w:rFonts w:ascii="Overpass" w:cs="Overpass" w:eastAsia="Overpass" w:hAnsi="Overpass"/>
-          <w:sz w:val="24"/>
-          <w:szCs w:val="24"/>
-        </w:rPr>
-      </w:pPr>
-      <w:r>
-        <w:rPr>
-          <w:rFonts w:ascii="Overpass" w:cs="Overpass" w:eastAsia="Overpass" w:hAnsi="Overpass"/>
-          <w:sz w:val="24"/>
-          <w:szCs w:val="24"/>
-          <w:rtl w:val="0"/>
-        </w:rPr>
-        <w:t xml:space="preserve">Now let’s adjust our script to assign the new folder as the destination for your photos. To do this, go to the filename variable and replace the current destination (desktop) with your folder’s name. In this case it should be: filename=’/images’</w:t>
-      </w:r>
-    </w:p>
-    <w:p>
-      <w:pPr>
-        <w:numPr>
-          <w:ilvl w:val="1"/>
-          <w:numId w:val="6"/>
-        </w:numPr>
-        <w:ind w:left="1440" w:hanging="360"/>
-        <w:contextualSpacing w:val="1"/>
-        <w:rPr>
-          <w:rFonts w:ascii="Overpass" w:cs="Overpass" w:eastAsia="Overpass" w:hAnsi="Overpass"/>
-          <w:sz w:val="24"/>
-          <w:szCs w:val="24"/>
-        </w:rPr>
-      </w:pPr>
-      <w:r>
-        <w:rPr>
-          <w:rFonts w:ascii="Overpass" w:cs="Overpass" w:eastAsia="Overpass" w:hAnsi="Overpass"/>
-          <w:sz w:val="24"/>
-          <w:szCs w:val="24"/>
-          <w:rtl w:val="0"/>
-        </w:rPr>
-        <w:t xml:space="preserve">Test it out to make sure your images are going into your folder! Then celebrate because you’re being so organized.</w:t>
-      </w:r>
-    </w:p>
-    <w:p>
-      <w:pPr>
+          <w:b w:val="1"/>
+          <w:sz w:val="24"/>
+          <w:szCs w:val="24"/>
+        </w:rPr>
+      </w:pPr>
+      <w:r>
+        <w:rPr>
+          <w:rtl w:val="0"/>
+        </w:rPr>
+      </w:r>
+    </w:p>
+    <w:p>
+      <w:pPr>
+        <w:widowControl w:val="0"/>
+        <w:ind w:firstLine="720"/>
         <w:contextualSpacing w:val="0"/>
         <w:rPr>
           <w:rFonts w:ascii="Overpass" w:cs="Overpass" w:eastAsia="Overpass" w:hAnsi="Overpass"/>
@@ -5131,26 +5393,10 @@
       </w:pPr>
       <w:r>
         <w:rPr>
-          <w:rtl w:val="0"/>
-        </w:rPr>
-      </w:r>
-    </w:p>
-    <w:p>
-      <w:pPr>
-        <w:contextualSpacing w:val="0"/>
-        <w:rPr>
           <w:rFonts w:ascii="Overpass" w:cs="Overpass" w:eastAsia="Overpass" w:hAnsi="Overpass"/>
           <w:b w:val="1"/>
           <w:sz w:val="24"/>
           <w:szCs w:val="24"/>
-        </w:rPr>
-      </w:pPr>
-      <w:r>
-        <w:rPr>
-          <w:rFonts w:ascii="Overpass" w:cs="Overpass" w:eastAsia="Overpass" w:hAnsi="Overpass"/>
-          <w:b w:val="1"/>
-          <w:sz w:val="24"/>
-          <w:szCs w:val="24"/>
           <w:rtl w:val="0"/>
         </w:rPr>
         <w:t xml:space="preserve">Summary</w:t>
@@ -5158,6 +5404,8 @@
     </w:p>
     <w:p>
       <w:pPr>
+        <w:widowControl w:val="0"/>
+        <w:ind w:firstLine="720"/>
         <w:contextualSpacing w:val="0"/>
         <w:rPr>
           <w:rFonts w:ascii="Overpass" w:cs="Overpass" w:eastAsia="Overpass" w:hAnsi="Overpass"/>
@@ -5181,7 +5429,7 @@
           <w:ilvl w:val="0"/>
           <w:numId w:val="9"/>
         </w:numPr>
-        <w:ind w:left="720" w:hanging="360"/>
+        <w:ind w:left="1440" w:hanging="360"/>
         <w:contextualSpacing w:val="1"/>
         <w:rPr>
           <w:rFonts w:ascii="Overpass" w:cs="Overpass" w:eastAsia="Overpass" w:hAnsi="Overpass"/>
@@ -5196,7 +5444,7 @@
           <w:szCs w:val="24"/>
           <w:rtl w:val="0"/>
         </w:rPr>
-        <w:t xml:space="preserve">Set up the Pi Camera</w:t>
+        <w:t xml:space="preserve">Setup the Pi Camera</w:t>
       </w:r>
     </w:p>
     <w:p>
@@ -5205,7 +5453,7 @@
           <w:ilvl w:val="0"/>
           <w:numId w:val="9"/>
         </w:numPr>
-        <w:ind w:left="720" w:hanging="360"/>
+        <w:ind w:left="1440" w:hanging="360"/>
         <w:contextualSpacing w:val="1"/>
         <w:rPr>
           <w:rFonts w:ascii="Overpass" w:cs="Overpass" w:eastAsia="Overpass" w:hAnsi="Overpass"/>
@@ -5229,7 +5477,7 @@
           <w:ilvl w:val="0"/>
           <w:numId w:val="9"/>
         </w:numPr>
-        <w:ind w:left="720" w:hanging="360"/>
+        <w:ind w:left="1440" w:hanging="360"/>
         <w:contextualSpacing w:val="1"/>
         <w:rPr>
           <w:rFonts w:ascii="Overpass" w:cs="Overpass" w:eastAsia="Overpass" w:hAnsi="Overpass"/>
@@ -5253,50 +5501,28 @@
           <w:ilvl w:val="0"/>
           <w:numId w:val="9"/>
         </w:numPr>
-        <w:ind w:left="720" w:hanging="360"/>
+        <w:ind w:left="1440" w:hanging="360"/>
         <w:contextualSpacing w:val="1"/>
         <w:rPr>
           <w:rFonts w:ascii="Overpass" w:cs="Overpass" w:eastAsia="Overpass" w:hAnsi="Overpass"/>
           <w:sz w:val="24"/>
           <w:szCs w:val="24"/>
-        </w:rPr>
-      </w:pPr>
-      <w:r>
-        <w:rPr>
-          <w:rFonts w:ascii="Overpass" w:cs="Overpass" w:eastAsia="Overpass" w:hAnsi="Overpass"/>
-          <w:sz w:val="24"/>
-          <w:szCs w:val="24"/>
-          <w:rtl w:val="0"/>
-        </w:rPr>
-        <w:t xml:space="preserve">Written a script to rename every photo something random</w:t>
-      </w:r>
-    </w:p>
-    <w:p>
-      <w:pPr>
-        <w:numPr>
-          <w:ilvl w:val="0"/>
-          <w:numId w:val="9"/>
-        </w:numPr>
-        <w:ind w:left="720" w:hanging="360"/>
-        <w:contextualSpacing w:val="1"/>
-        <w:rPr>
-          <w:rFonts w:ascii="Overpass" w:cs="Overpass" w:eastAsia="Overpass" w:hAnsi="Overpass"/>
-          <w:sz w:val="24"/>
-          <w:szCs w:val="24"/>
-        </w:rPr>
-      </w:pPr>
-      <w:r>
-        <w:rPr>
-          <w:rFonts w:ascii="Overpass" w:cs="Overpass" w:eastAsia="Overpass" w:hAnsi="Overpass"/>
-          <w:sz w:val="24"/>
-          <w:szCs w:val="24"/>
-          <w:rtl w:val="0"/>
-        </w:rPr>
-        <w:t xml:space="preserve">Created a folder and told our camera to save all pictures there</w:t>
-      </w:r>
-    </w:p>
-    <w:p>
-      <w:pPr>
+          <w:u w:val="none"/>
+        </w:rPr>
+      </w:pPr>
+      <w:r>
+        <w:rPr>
+          <w:rFonts w:ascii="Overpass" w:cs="Overpass" w:eastAsia="Overpass" w:hAnsi="Overpass"/>
+          <w:sz w:val="24"/>
+          <w:szCs w:val="24"/>
+          <w:rtl w:val="0"/>
+        </w:rPr>
+        <w:t xml:space="preserve">Take a short video</w:t>
+      </w:r>
+    </w:p>
+    <w:p>
+      <w:pPr>
+        <w:ind w:left="720" w:firstLine="0"/>
         <w:contextualSpacing w:val="0"/>
         <w:rPr>
           <w:rFonts w:ascii="Overpass" w:cs="Overpass" w:eastAsia="Overpass" w:hAnsi="Overpass"/>
@@ -5306,27 +5532,12 @@
       </w:pPr>
       <w:r>
         <w:rPr>
-          <w:rtl w:val="0"/>
-        </w:rPr>
-      </w:r>
-    </w:p>
-    <w:p>
-      <w:pPr>
-        <w:contextualSpacing w:val="0"/>
-        <w:rPr>
-          <w:rFonts w:ascii="Overpass" w:cs="Overpass" w:eastAsia="Overpass" w:hAnsi="Overpass"/>
-          <w:sz w:val="24"/>
-          <w:szCs w:val="24"/>
-        </w:rPr>
-      </w:pPr>
-      <w:r>
-        <w:rPr>
-          <w:rFonts w:ascii="Overpass" w:cs="Overpass" w:eastAsia="Overpass" w:hAnsi="Overpass"/>
-          <w:sz w:val="24"/>
-          <w:szCs w:val="24"/>
-          <w:rtl w:val="0"/>
-        </w:rPr>
-        <w:t xml:space="preserve">NOTE: We should decide if there are other things we want to introduce the students to with the Pi Camera. The kids can extend the code to do things like:</w:t>
+          <w:rFonts w:ascii="Overpass" w:cs="Overpass" w:eastAsia="Overpass" w:hAnsi="Overpass"/>
+          <w:sz w:val="24"/>
+          <w:szCs w:val="24"/>
+          <w:rtl w:val="0"/>
+        </w:rPr>
+        <w:t xml:space="preserve">NOTE: You can decide if there are other things you want to introduce the students to with the Pi Camera. The kids can extend the code to do things like:</w:t>
       </w:r>
     </w:p>
     <w:p>
@@ -5335,7 +5546,7 @@
           <w:ilvl w:val="0"/>
           <w:numId w:val="7"/>
         </w:numPr>
-        <w:ind w:left="720" w:hanging="360"/>
+        <w:ind w:left="1440" w:hanging="360"/>
         <w:contextualSpacing w:val="1"/>
         <w:rPr>
           <w:rFonts w:ascii="Overpass" w:cs="Overpass" w:eastAsia="Overpass" w:hAnsi="Overpass"/>
@@ -5350,7 +5561,7 @@
           <w:szCs w:val="24"/>
           <w:rtl w:val="0"/>
         </w:rPr>
-        <w:t xml:space="preserve">Take video</w:t>
+        <w:t xml:space="preserve">Add cool effects to the photos</w:t>
       </w:r>
     </w:p>
     <w:p>
@@ -5359,7 +5570,7 @@
           <w:ilvl w:val="0"/>
           <w:numId w:val="7"/>
         </w:numPr>
-        <w:ind w:left="720" w:hanging="360"/>
+        <w:ind w:left="1440" w:hanging="360"/>
         <w:contextualSpacing w:val="1"/>
         <w:rPr>
           <w:rFonts w:ascii="Overpass" w:cs="Overpass" w:eastAsia="Overpass" w:hAnsi="Overpass"/>
@@ -5374,7 +5585,7 @@
           <w:szCs w:val="24"/>
           <w:rtl w:val="0"/>
         </w:rPr>
-        <w:t xml:space="preserve">Add cool effects to the photos</w:t>
+        <w:t xml:space="preserve">Adjust brightness when taking photo</w:t>
       </w:r>
     </w:p>
     <w:p>
@@ -5383,7 +5594,7 @@
           <w:ilvl w:val="0"/>
           <w:numId w:val="7"/>
         </w:numPr>
-        <w:ind w:left="720" w:hanging="360"/>
+        <w:ind w:left="1440" w:hanging="360"/>
         <w:contextualSpacing w:val="1"/>
         <w:rPr>
           <w:rFonts w:ascii="Overpass" w:cs="Overpass" w:eastAsia="Overpass" w:hAnsi="Overpass"/>
@@ -5398,166 +5609,67 @@
           <w:szCs w:val="24"/>
           <w:rtl w:val="0"/>
         </w:rPr>
-        <w:t xml:space="preserve">Adjust brightness when taking photo</w:t>
-      </w:r>
-    </w:p>
-    <w:p>
-      <w:pPr>
-        <w:numPr>
-          <w:ilvl w:val="0"/>
-          <w:numId w:val="7"/>
-        </w:numPr>
-        <w:ind w:left="720" w:hanging="360"/>
-        <w:contextualSpacing w:val="1"/>
-        <w:rPr>
-          <w:rFonts w:ascii="Overpass" w:cs="Overpass" w:eastAsia="Overpass" w:hAnsi="Overpass"/>
-          <w:sz w:val="24"/>
-          <w:szCs w:val="24"/>
-        </w:rPr>
-      </w:pPr>
-      <w:r>
-        <w:rPr>
-          <w:rFonts w:ascii="Overpass" w:cs="Overpass" w:eastAsia="Overpass" w:hAnsi="Overpass"/>
-          <w:sz w:val="24"/>
-          <w:szCs w:val="24"/>
-          <w:rtl w:val="0"/>
-        </w:rPr>
         <w:t xml:space="preserve">Take multiple photos in a row</w:t>
       </w:r>
     </w:p>
     <w:p>
       <w:pPr>
+        <w:widowControl w:val="0"/>
+        <w:ind w:left="0" w:firstLine="0"/>
         <w:contextualSpacing w:val="0"/>
         <w:rPr>
           <w:rFonts w:ascii="Overpass" w:cs="Overpass" w:eastAsia="Overpass" w:hAnsi="Overpass"/>
-          <w:sz w:val="24"/>
-          <w:szCs w:val="24"/>
-        </w:rPr>
-      </w:pPr>
-      <w:r>
-        <w:rPr>
-          <w:rtl w:val="0"/>
-        </w:rPr>
-      </w:r>
-    </w:p>
-    <w:p>
-      <w:pPr>
+          <w:i w:val="1"/>
+          <w:sz w:val="24"/>
+          <w:szCs w:val="24"/>
+        </w:rPr>
+      </w:pPr>
+      <w:r>
+        <w:rPr>
+          <w:rtl w:val="0"/>
+        </w:rPr>
+      </w:r>
+    </w:p>
+    <w:p>
+      <w:pPr>
+        <w:widowControl w:val="0"/>
+        <w:ind w:left="720" w:firstLine="0"/>
         <w:contextualSpacing w:val="0"/>
         <w:rPr>
           <w:rFonts w:ascii="Overpass" w:cs="Overpass" w:eastAsia="Overpass" w:hAnsi="Overpass"/>
-          <w:b w:val="1"/>
-          <w:sz w:val="24"/>
-          <w:szCs w:val="24"/>
-        </w:rPr>
-      </w:pPr>
-      <w:r>
-        <w:rPr>
-          <w:rFonts w:ascii="Overpass" w:cs="Overpass" w:eastAsia="Overpass" w:hAnsi="Overpass"/>
-          <w:b w:val="1"/>
-          <w:sz w:val="24"/>
-          <w:szCs w:val="24"/>
-          <w:rtl w:val="0"/>
-        </w:rPr>
-        <w:t xml:space="preserve">Installing the PiTFT touchscreen</w:t>
-      </w:r>
-      <w:r>
-        <w:rPr>
-          <w:rtl w:val="0"/>
-        </w:rPr>
-      </w:r>
-    </w:p>
-    <w:p>
-      <w:pPr>
-        <w:contextualSpacing w:val="0"/>
-        <w:rPr>
-          <w:rFonts w:ascii="Overpass" w:cs="Overpass" w:eastAsia="Overpass" w:hAnsi="Overpass"/>
-          <w:sz w:val="24"/>
-          <w:szCs w:val="24"/>
-        </w:rPr>
-      </w:pPr>
-      <w:r>
-        <w:rPr>
-          <w:rFonts w:ascii="Overpass" w:cs="Overpass" w:eastAsia="Overpass" w:hAnsi="Overpass"/>
-          <w:sz w:val="24"/>
-          <w:szCs w:val="24"/>
-          <w:rtl w:val="0"/>
-        </w:rPr>
-        <w:t xml:space="preserve">We are going to install a touchscreen that connects to our Raspberry Pi so that we can use our camera when we are not connected to a monitor. The touchscreen will allow us to see our desktop and interact with the Raspberry Pi through a familiar graphical interface.</w:t>
-      </w:r>
-    </w:p>
-    <w:p>
-      <w:pPr>
-        <w:numPr>
-          <w:ilvl w:val="0"/>
-          <w:numId w:val="4"/>
-        </w:numPr>
-        <w:ind w:left="720" w:hanging="360"/>
-        <w:contextualSpacing w:val="1"/>
-        <w:rPr>
-          <w:rFonts w:ascii="Overpass" w:cs="Overpass" w:eastAsia="Overpass" w:hAnsi="Overpass"/>
-          <w:sz w:val="24"/>
-          <w:szCs w:val="24"/>
-        </w:rPr>
-      </w:pPr>
-      <w:r>
-        <w:rPr>
-          <w:rFonts w:ascii="Overpass" w:cs="Overpass" w:eastAsia="Overpass" w:hAnsi="Overpass"/>
-          <w:sz w:val="24"/>
-          <w:szCs w:val="24"/>
-          <w:rtl w:val="0"/>
-        </w:rPr>
-        <w:t xml:space="preserve">We need to download and install Kernel, which is the software that we need for our touch screen for the Raspberry Pi. </w:t>
-      </w:r>
-      <w:r>
-        <w:rPr>
-          <w:rtl w:val="0"/>
-        </w:rPr>
-      </w:r>
-    </w:p>
-    <w:p>
-      <w:pPr>
-        <w:numPr>
-          <w:ilvl w:val="0"/>
-          <w:numId w:val="4"/>
-        </w:numPr>
-        <w:ind w:left="720" w:hanging="360"/>
-        <w:contextualSpacing w:val="1"/>
-        <w:rPr>
-          <w:rFonts w:ascii="Overpass" w:cs="Overpass" w:eastAsia="Overpass" w:hAnsi="Overpass"/>
-          <w:sz w:val="24"/>
-          <w:szCs w:val="24"/>
-        </w:rPr>
-      </w:pPr>
-      <w:r>
-        <w:rPr>
-          <w:rFonts w:ascii="Overpass" w:cs="Overpass" w:eastAsia="Overpass" w:hAnsi="Overpass"/>
-          <w:sz w:val="24"/>
-          <w:szCs w:val="24"/>
-          <w:rtl w:val="0"/>
-        </w:rPr>
-        <w:t xml:space="preserve">This </w:t>
-      </w:r>
-      <w:hyperlink r:id="rId13">
+          <w:i w:val="1"/>
+          <w:sz w:val="24"/>
+          <w:szCs w:val="24"/>
+        </w:rPr>
+      </w:pPr>
+      <w:r>
+        <w:rPr>
+          <w:rFonts w:ascii="Overpass" w:cs="Overpass" w:eastAsia="Overpass" w:hAnsi="Overpass"/>
+          <w:i w:val="1"/>
+          <w:sz w:val="24"/>
+          <w:szCs w:val="24"/>
+          <w:rtl w:val="0"/>
+        </w:rPr>
+        <w:t xml:space="preserve">Instructions based on project at: </w:t>
+      </w:r>
+      <w:hyperlink r:id="rId11">
         <w:r>
           <w:rPr>
             <w:rFonts w:ascii="Overpass" w:cs="Overpass" w:eastAsia="Overpass" w:hAnsi="Overpass"/>
+            <w:i w:val="1"/>
             <w:color w:val="1155cc"/>
             <w:sz w:val="24"/>
             <w:szCs w:val="24"/>
             <w:u w:val="single"/>
             <w:rtl w:val="0"/>
           </w:rPr>
-          <w:t xml:space="preserve">documentation</w:t>
+          <w:t xml:space="preserve">https://projects.raspberrypi.org/en/projects/getting-started-with-picamera</w:t>
         </w:r>
       </w:hyperlink>
       <w:r>
         <w:rPr>
-          <w:rFonts w:ascii="Overpass" w:cs="Overpass" w:eastAsia="Overpass" w:hAnsi="Overpass"/>
-          <w:sz w:val="24"/>
-          <w:szCs w:val="24"/>
-          <w:rtl w:val="0"/>
-        </w:rPr>
-        <w:t xml:space="preserve"> tells you everything you need to do this in great detail.</w:t>
+          <w:rtl w:val="0"/>
+        </w:rPr>
       </w:r>
     </w:p>
     <w:p>
@@ -5577,27 +5689,29 @@
     </w:p>
     <w:p>
       <w:pPr>
-        <w:ind w:left="720" w:firstLine="0"/>
         <w:contextualSpacing w:val="0"/>
         <w:rPr>
           <w:rFonts w:ascii="Overpass" w:cs="Overpass" w:eastAsia="Overpass" w:hAnsi="Overpass"/>
-          <w:sz w:val="24"/>
-          <w:szCs w:val="24"/>
-        </w:rPr>
-      </w:pPr>
-      <w:r>
-        <w:rPr>
-          <w:rFonts w:ascii="Overpass" w:cs="Overpass" w:eastAsia="Overpass" w:hAnsi="Overpass"/>
-          <w:sz w:val="24"/>
-          <w:szCs w:val="24"/>
-          <w:rtl w:val="0"/>
-        </w:rPr>
-        <w:t xml:space="preserve">NOTE: This takes a really long time (at least 30 minutes to install) and has some tricky steps of working within the Terminal . So we might need to install the software before working with the students, but involve them in the step of plugging in the touch screen.</w:t>
-      </w:r>
-    </w:p>
-    <w:p>
-      <w:pPr>
-        <w:ind w:left="720" w:firstLine="0"/>
+          <w:b w:val="1"/>
+          <w:sz w:val="24"/>
+          <w:szCs w:val="24"/>
+        </w:rPr>
+      </w:pPr>
+      <w:r>
+        <w:rPr>
+          <w:rFonts w:ascii="Overpass" w:cs="Overpass" w:eastAsia="Overpass" w:hAnsi="Overpass"/>
+          <w:b w:val="1"/>
+          <w:sz w:val="24"/>
+          <w:szCs w:val="24"/>
+          <w:rtl w:val="0"/>
+        </w:rPr>
+        <w:t xml:space="preserve">Assemble Portable Pi Camera</w:t>
+      </w:r>
+    </w:p>
+    <w:p>
+      <w:pPr>
+        <w:widowControl w:val="0"/>
+        <w:ind w:left="0" w:firstLine="0"/>
         <w:contextualSpacing w:val="0"/>
         <w:rPr>
           <w:rFonts w:ascii="Overpass" w:cs="Overpass" w:eastAsia="Overpass" w:hAnsi="Overpass"/>
@@ -5607,15 +5721,20 @@
       </w:pPr>
       <w:r>
         <w:rPr>
-          <w:rtl w:val="0"/>
-        </w:rPr>
-      </w:r>
-    </w:p>
-    <w:p>
-      <w:pPr>
+          <w:rFonts w:ascii="Overpass" w:cs="Overpass" w:eastAsia="Overpass" w:hAnsi="Overpass"/>
+          <w:sz w:val="24"/>
+          <w:szCs w:val="24"/>
+          <w:rtl w:val="0"/>
+        </w:rPr>
+        <w:t xml:space="preserve">Students obtain their Raspberry Pi (3) and touchscreen, battery, case, SD card, etc., they assemble and turn them on for the first time. (NOTE: We provided a second Raspberry Pi, but reused the Camera. If you use two camera modules per student, you can skip step A.)</w:t>
+      </w:r>
+    </w:p>
+    <w:p>
+      <w:pPr>
+        <w:widowControl w:val="0"/>
         <w:numPr>
           <w:ilvl w:val="0"/>
-          <w:numId w:val="10"/>
+          <w:numId w:val="8"/>
         </w:numPr>
         <w:ind w:left="720" w:hanging="360"/>
         <w:contextualSpacing w:val="1"/>
@@ -5632,63 +5751,242 @@
           <w:szCs w:val="24"/>
           <w:rtl w:val="0"/>
         </w:rPr>
-        <w:t xml:space="preserve">Attach the touchscreen to the Pi (pictures and instructions coming)</w:t>
-      </w:r>
-    </w:p>
-    <w:p>
-      <w:pPr>
-        <w:contextualSpacing w:val="0"/>
-        <w:rPr>
-          <w:rFonts w:ascii="Overpass" w:cs="Overpass" w:eastAsia="Overpass" w:hAnsi="Overpass"/>
-          <w:sz w:val="24"/>
-          <w:szCs w:val="24"/>
-        </w:rPr>
-      </w:pPr>
-      <w:r>
-        <w:rPr>
-          <w:rtl w:val="0"/>
-        </w:rPr>
-      </w:r>
-    </w:p>
-    <w:p>
-      <w:pPr>
-        <w:contextualSpacing w:val="0"/>
-        <w:rPr>
-          <w:rFonts w:ascii="Overpass" w:cs="Overpass" w:eastAsia="Overpass" w:hAnsi="Overpass"/>
-          <w:sz w:val="24"/>
-          <w:szCs w:val="24"/>
-        </w:rPr>
-      </w:pPr>
-      <w:r>
-        <w:rPr>
-          <w:rFonts w:ascii="Overpass" w:cs="Overpass" w:eastAsia="Overpass" w:hAnsi="Overpass"/>
-          <w:sz w:val="24"/>
-          <w:szCs w:val="24"/>
-          <w:rtl w:val="0"/>
-        </w:rPr>
-        <w:t xml:space="preserve">Here is the </w:t>
-      </w:r>
-      <w:hyperlink r:id="rId14">
-        <w:r>
-          <w:rPr>
-            <w:rFonts w:ascii="Overpass" w:cs="Overpass" w:eastAsia="Overpass" w:hAnsi="Overpass"/>
-            <w:color w:val="1155cc"/>
-            <w:sz w:val="24"/>
-            <w:szCs w:val="24"/>
-            <w:u w:val="single"/>
-            <w:rtl w:val="0"/>
-          </w:rPr>
-          <w:t xml:space="preserve">full documentation on using Pi Camera</w:t>
-        </w:r>
-      </w:hyperlink>
-      <w:r>
-        <w:rPr>
-          <w:rFonts w:ascii="Overpass" w:cs="Overpass" w:eastAsia="Overpass" w:hAnsi="Overpass"/>
-          <w:sz w:val="24"/>
-          <w:szCs w:val="24"/>
-          <w:rtl w:val="0"/>
-        </w:rPr>
-        <w:t xml:space="preserve">.</w:t>
+        <w:t xml:space="preserve">Carefully remove the camera cable from the Raspberry Pi in the CEED. Lift the black plastic piece on the camera port and remove the cable.</w:t>
+      </w:r>
+    </w:p>
+    <w:p>
+      <w:pPr>
+        <w:widowControl w:val="0"/>
+        <w:numPr>
+          <w:ilvl w:val="0"/>
+          <w:numId w:val="8"/>
+        </w:numPr>
+        <w:ind w:left="720" w:hanging="360"/>
+        <w:contextualSpacing w:val="1"/>
+        <w:rPr>
+          <w:rFonts w:ascii="Overpass" w:cs="Overpass" w:eastAsia="Overpass" w:hAnsi="Overpass"/>
+          <w:sz w:val="24"/>
+          <w:szCs w:val="24"/>
+        </w:rPr>
+      </w:pPr>
+      <w:r>
+        <w:rPr>
+          <w:rFonts w:ascii="Overpass" w:cs="Overpass" w:eastAsia="Overpass" w:hAnsi="Overpass"/>
+          <w:sz w:val="24"/>
+          <w:szCs w:val="24"/>
+          <w:rtl w:val="0"/>
+        </w:rPr>
+        <w:t xml:space="preserve">Insert the camera into the new Raspberry Pi just as you placed it in the CEED. Remember, the blue strip faces the ethernet and USB ports.</w:t>
+      </w:r>
+    </w:p>
+    <w:p>
+      <w:pPr>
+        <w:widowControl w:val="0"/>
+        <w:numPr>
+          <w:ilvl w:val="0"/>
+          <w:numId w:val="8"/>
+        </w:numPr>
+        <w:ind w:left="720" w:hanging="360"/>
+        <w:contextualSpacing w:val="1"/>
+        <w:rPr>
+          <w:rFonts w:ascii="Overpass" w:cs="Overpass" w:eastAsia="Overpass" w:hAnsi="Overpass"/>
+          <w:sz w:val="24"/>
+          <w:szCs w:val="24"/>
+        </w:rPr>
+      </w:pPr>
+      <w:r>
+        <w:rPr>
+          <w:rFonts w:ascii="Overpass" w:cs="Overpass" w:eastAsia="Overpass" w:hAnsi="Overpass"/>
+          <w:sz w:val="24"/>
+          <w:szCs w:val="24"/>
+          <w:rtl w:val="0"/>
+        </w:rPr>
+        <w:t xml:space="preserve">Attach the TFT touchscreen onto the GPIO pins. Pay close attention so that you do not bend the pins!</w:t>
+      </w:r>
+    </w:p>
+    <w:p>
+      <w:pPr>
+        <w:widowControl w:val="0"/>
+        <w:numPr>
+          <w:ilvl w:val="0"/>
+          <w:numId w:val="8"/>
+        </w:numPr>
+        <w:ind w:left="720" w:hanging="360"/>
+        <w:contextualSpacing w:val="1"/>
+        <w:rPr>
+          <w:rFonts w:ascii="Overpass" w:cs="Overpass" w:eastAsia="Overpass" w:hAnsi="Overpass"/>
+          <w:sz w:val="24"/>
+          <w:szCs w:val="24"/>
+        </w:rPr>
+      </w:pPr>
+      <w:r>
+        <w:rPr>
+          <w:rFonts w:ascii="Overpass" w:cs="Overpass" w:eastAsia="Overpass" w:hAnsi="Overpass"/>
+          <w:sz w:val="24"/>
+          <w:szCs w:val="24"/>
+          <w:rtl w:val="0"/>
+        </w:rPr>
+        <w:t xml:space="preserve">Insert the SD card with the Camera software image </w:t>
+      </w:r>
+      <w:r>
+        <w:rPr>
+          <w:rtl w:val="0"/>
+        </w:rPr>
+      </w:r>
+    </w:p>
+    <w:p>
+      <w:pPr>
+        <w:widowControl w:val="0"/>
+        <w:numPr>
+          <w:ilvl w:val="0"/>
+          <w:numId w:val="8"/>
+        </w:numPr>
+        <w:ind w:left="720" w:hanging="360"/>
+        <w:contextualSpacing w:val="1"/>
+        <w:rPr>
+          <w:rFonts w:ascii="Overpass" w:cs="Overpass" w:eastAsia="Overpass" w:hAnsi="Overpass"/>
+          <w:sz w:val="24"/>
+          <w:szCs w:val="24"/>
+        </w:rPr>
+      </w:pPr>
+      <w:r>
+        <w:rPr>
+          <w:rFonts w:ascii="Overpass" w:cs="Overpass" w:eastAsia="Overpass" w:hAnsi="Overpass"/>
+          <w:sz w:val="24"/>
+          <w:szCs w:val="24"/>
+          <w:rtl w:val="0"/>
+        </w:rPr>
+        <w:t xml:space="preserve">Insert the Pi into the plastic case; leave the lid off.</w:t>
+      </w:r>
+    </w:p>
+    <w:p>
+      <w:pPr>
+        <w:widowControl w:val="0"/>
+        <w:numPr>
+          <w:ilvl w:val="0"/>
+          <w:numId w:val="8"/>
+        </w:numPr>
+        <w:ind w:left="720" w:hanging="360"/>
+        <w:contextualSpacing w:val="1"/>
+        <w:rPr>
+          <w:rFonts w:ascii="Overpass" w:cs="Overpass" w:eastAsia="Overpass" w:hAnsi="Overpass"/>
+          <w:sz w:val="24"/>
+          <w:szCs w:val="24"/>
+        </w:rPr>
+      </w:pPr>
+      <w:r>
+        <w:rPr>
+          <w:rFonts w:ascii="Overpass" w:cs="Overpass" w:eastAsia="Overpass" w:hAnsi="Overpass"/>
+          <w:sz w:val="24"/>
+          <w:szCs w:val="24"/>
+          <w:rtl w:val="0"/>
+        </w:rPr>
+        <w:t xml:space="preserve">Plug into battery pack into both ends (USB into the power pack, microUSB into the Pi). Press the power button on the battery pack. Rubber band the battery pack around the camera case.</w:t>
+      </w:r>
+    </w:p>
+    <w:p>
+      <w:pPr>
+        <w:widowControl w:val="0"/>
+        <w:numPr>
+          <w:ilvl w:val="0"/>
+          <w:numId w:val="8"/>
+        </w:numPr>
+        <w:ind w:left="720" w:hanging="360"/>
+        <w:contextualSpacing w:val="1"/>
+        <w:rPr>
+          <w:rFonts w:ascii="Overpass" w:cs="Overpass" w:eastAsia="Overpass" w:hAnsi="Overpass"/>
+          <w:sz w:val="24"/>
+          <w:szCs w:val="24"/>
+        </w:rPr>
+      </w:pPr>
+      <w:r>
+        <w:rPr>
+          <w:rFonts w:ascii="Overpass" w:cs="Overpass" w:eastAsia="Overpass" w:hAnsi="Overpass"/>
+          <w:sz w:val="24"/>
+          <w:szCs w:val="24"/>
+          <w:rtl w:val="0"/>
+        </w:rPr>
+        <w:t xml:space="preserve">The Pi camera should power on.</w:t>
+      </w:r>
+    </w:p>
+    <w:p>
+      <w:pPr>
+        <w:widowControl w:val="0"/>
+        <w:numPr>
+          <w:ilvl w:val="0"/>
+          <w:numId w:val="8"/>
+        </w:numPr>
+        <w:ind w:left="720" w:hanging="360"/>
+        <w:contextualSpacing w:val="1"/>
+        <w:rPr>
+          <w:rFonts w:ascii="Overpass" w:cs="Overpass" w:eastAsia="Overpass" w:hAnsi="Overpass"/>
+          <w:sz w:val="24"/>
+          <w:szCs w:val="24"/>
+        </w:rPr>
+      </w:pPr>
+      <w:r>
+        <w:rPr>
+          <w:rFonts w:ascii="Overpass" w:cs="Overpass" w:eastAsia="Overpass" w:hAnsi="Overpass"/>
+          <w:sz w:val="24"/>
+          <w:szCs w:val="24"/>
+          <w:rtl w:val="0"/>
+        </w:rPr>
+        <w:t xml:space="preserve">Tape the camera strip to the Pi case to hold the lens in place.</w:t>
+      </w:r>
+    </w:p>
+    <w:p>
+      <w:pPr>
+        <w:widowControl w:val="0"/>
+        <w:numPr>
+          <w:ilvl w:val="0"/>
+          <w:numId w:val="8"/>
+        </w:numPr>
+        <w:ind w:left="720" w:hanging="360"/>
+        <w:contextualSpacing w:val="1"/>
+        <w:rPr>
+          <w:rFonts w:ascii="Overpass" w:cs="Overpass" w:eastAsia="Overpass" w:hAnsi="Overpass"/>
+          <w:sz w:val="24"/>
+          <w:szCs w:val="24"/>
+        </w:rPr>
+      </w:pPr>
+      <w:r>
+        <w:rPr>
+          <w:rFonts w:ascii="Overpass" w:cs="Overpass" w:eastAsia="Overpass" w:hAnsi="Overpass"/>
+          <w:sz w:val="24"/>
+          <w:szCs w:val="24"/>
+          <w:rtl w:val="0"/>
+        </w:rPr>
+        <w:t xml:space="preserve">Insert a USB thumb drive as a way to store the photos.</w:t>
+      </w:r>
+    </w:p>
+    <w:p>
+      <w:pPr>
+        <w:widowControl w:val="0"/>
+        <w:numPr>
+          <w:ilvl w:val="0"/>
+          <w:numId w:val="8"/>
+        </w:numPr>
+        <w:ind w:left="720" w:hanging="360"/>
+        <w:contextualSpacing w:val="1"/>
+        <w:rPr>
+          <w:rFonts w:ascii="Overpass" w:cs="Overpass" w:eastAsia="Overpass" w:hAnsi="Overpass"/>
+          <w:sz w:val="24"/>
+          <w:szCs w:val="24"/>
+        </w:rPr>
+      </w:pPr>
+      <w:r>
+        <w:rPr>
+          <w:rFonts w:ascii="Overpass" w:cs="Overpass" w:eastAsia="Overpass" w:hAnsi="Overpass"/>
+          <w:sz w:val="24"/>
+          <w:szCs w:val="24"/>
+          <w:rtl w:val="0"/>
+        </w:rPr>
+        <w:t xml:space="preserve">Test that you can tap the screen on the camera to take a photo.</w:t>
+      </w:r>
+      <w:r>
+        <w:rPr>
+          <w:rtl w:val="0"/>
+        </w:rPr>
       </w:r>
     </w:p>
     <w:p>
@@ -5882,7 +6180,7 @@
       <w:lvlText w:val="%1."/>
       <w:lvlJc w:val="left"/>
       <w:pPr>
-        <w:ind w:left="720" w:hanging="360"/>
+        <w:ind w:left="1440" w:hanging="360"/>
       </w:pPr>
       <w:rPr>
         <w:u w:val="none"/>
@@ -5894,7 +6192,7 @@
       <w:lvlText w:val="%2."/>
       <w:lvlJc w:val="left"/>
       <w:pPr>
-        <w:ind w:left="1440" w:hanging="360"/>
+        <w:ind w:left="2160" w:hanging="360"/>
       </w:pPr>
       <w:rPr>
         <w:u w:val="none"/>
@@ -5906,7 +6204,7 @@
       <w:lvlText w:val="%3."/>
       <w:lvlJc w:val="right"/>
       <w:pPr>
-        <w:ind w:left="2160" w:hanging="360"/>
+        <w:ind w:left="2880" w:hanging="360"/>
       </w:pPr>
       <w:rPr>
         <w:u w:val="none"/>
@@ -5918,7 +6216,7 @@
       <w:lvlText w:val="%4."/>
       <w:lvlJc w:val="left"/>
       <w:pPr>
-        <w:ind w:left="2880" w:hanging="360"/>
+        <w:ind w:left="3600" w:hanging="360"/>
       </w:pPr>
       <w:rPr>
         <w:u w:val="none"/>
@@ -5930,7 +6228,7 @@
       <w:lvlText w:val="%5."/>
       <w:lvlJc w:val="left"/>
       <w:pPr>
-        <w:ind w:left="3600" w:hanging="360"/>
+        <w:ind w:left="4320" w:hanging="360"/>
       </w:pPr>
       <w:rPr>
         <w:u w:val="none"/>
@@ -5942,7 +6240,7 @@
       <w:lvlText w:val="%6."/>
       <w:lvlJc w:val="right"/>
       <w:pPr>
-        <w:ind w:left="4320" w:hanging="360"/>
+        <w:ind w:left="5040" w:hanging="360"/>
       </w:pPr>
       <w:rPr>
         <w:u w:val="none"/>
@@ -5954,7 +6252,7 @@
       <w:lvlText w:val="%7."/>
       <w:lvlJc w:val="left"/>
       <w:pPr>
-        <w:ind w:left="5040" w:hanging="360"/>
+        <w:ind w:left="5760" w:hanging="360"/>
       </w:pPr>
       <w:rPr>
         <w:u w:val="none"/>
@@ -5966,7 +6264,7 @@
       <w:lvlText w:val="%8."/>
       <w:lvlJc w:val="left"/>
       <w:pPr>
-        <w:ind w:left="5760" w:hanging="360"/>
+        <w:ind w:left="6480" w:hanging="360"/>
       </w:pPr>
       <w:rPr>
         <w:u w:val="none"/>
@@ -5978,7 +6276,7 @@
       <w:lvlText w:val="%9."/>
       <w:lvlJc w:val="right"/>
       <w:pPr>
-        <w:ind w:left="6480" w:hanging="360"/>
+        <w:ind w:left="7200" w:hanging="360"/>
       </w:pPr>
       <w:rPr>
         <w:u w:val="none"/>
@@ -5992,7 +6290,7 @@
       <w:lvlText w:val="%1."/>
       <w:lvlJc w:val="left"/>
       <w:pPr>
-        <w:ind w:left="720" w:hanging="360"/>
+        <w:ind w:left="2160" w:hanging="360"/>
       </w:pPr>
       <w:rPr>
         <w:u w:val="none"/>
@@ -6004,7 +6302,7 @@
       <w:lvlText w:val="%2."/>
       <w:lvlJc w:val="left"/>
       <w:pPr>
-        <w:ind w:left="1440" w:hanging="360"/>
+        <w:ind w:left="2880" w:hanging="360"/>
       </w:pPr>
       <w:rPr>
         <w:u w:val="none"/>
@@ -6016,7 +6314,7 @@
       <w:lvlText w:val="%3."/>
       <w:lvlJc w:val="right"/>
       <w:pPr>
-        <w:ind w:left="2160" w:hanging="360"/>
+        <w:ind w:left="3600" w:hanging="360"/>
       </w:pPr>
       <w:rPr>
         <w:u w:val="none"/>
@@ -6028,7 +6326,7 @@
       <w:lvlText w:val="%4."/>
       <w:lvlJc w:val="left"/>
       <w:pPr>
-        <w:ind w:left="2880" w:hanging="360"/>
+        <w:ind w:left="4320" w:hanging="360"/>
       </w:pPr>
       <w:rPr>
         <w:u w:val="none"/>
@@ -6040,7 +6338,7 @@
       <w:lvlText w:val="%5."/>
       <w:lvlJc w:val="left"/>
       <w:pPr>
-        <w:ind w:left="3600" w:hanging="360"/>
+        <w:ind w:left="5040" w:hanging="360"/>
       </w:pPr>
       <w:rPr>
         <w:u w:val="none"/>
@@ -6052,7 +6350,7 @@
       <w:lvlText w:val="%6."/>
       <w:lvlJc w:val="right"/>
       <w:pPr>
-        <w:ind w:left="4320" w:hanging="360"/>
+        <w:ind w:left="5760" w:hanging="360"/>
       </w:pPr>
       <w:rPr>
         <w:u w:val="none"/>
@@ -6064,7 +6362,7 @@
       <w:lvlText w:val="%7."/>
       <w:lvlJc w:val="left"/>
       <w:pPr>
-        <w:ind w:left="5040" w:hanging="360"/>
+        <w:ind w:left="6480" w:hanging="360"/>
       </w:pPr>
       <w:rPr>
         <w:u w:val="none"/>
@@ -6076,7 +6374,7 @@
       <w:lvlText w:val="%8."/>
       <w:lvlJc w:val="left"/>
       <w:pPr>
-        <w:ind w:left="5760" w:hanging="360"/>
+        <w:ind w:left="7200" w:hanging="360"/>
       </w:pPr>
       <w:rPr>
         <w:u w:val="none"/>
@@ -6088,7 +6386,7 @@
       <w:lvlText w:val="%9."/>
       <w:lvlJc w:val="right"/>
       <w:pPr>
-        <w:ind w:left="6480" w:hanging="360"/>
+        <w:ind w:left="7920" w:hanging="360"/>
       </w:pPr>
       <w:rPr>
         <w:u w:val="none"/>
@@ -6102,7 +6400,7 @@
       <w:lvlText w:val="%1."/>
       <w:lvlJc w:val="left"/>
       <w:pPr>
-        <w:ind w:left="720" w:hanging="360"/>
+        <w:ind w:left="1440" w:hanging="360"/>
       </w:pPr>
       <w:rPr>
         <w:u w:val="none"/>
@@ -6114,7 +6412,7 @@
       <w:lvlText w:val="%2."/>
       <w:lvlJc w:val="left"/>
       <w:pPr>
-        <w:ind w:left="1440" w:hanging="360"/>
+        <w:ind w:left="2160" w:hanging="360"/>
       </w:pPr>
       <w:rPr>
         <w:u w:val="none"/>
@@ -6126,7 +6424,7 @@
       <w:lvlText w:val="%3."/>
       <w:lvlJc w:val="right"/>
       <w:pPr>
-        <w:ind w:left="2160" w:hanging="360"/>
+        <w:ind w:left="2880" w:hanging="360"/>
       </w:pPr>
       <w:rPr>
         <w:u w:val="none"/>
@@ -6138,7 +6436,7 @@
       <w:lvlText w:val="%4."/>
       <w:lvlJc w:val="left"/>
       <w:pPr>
-        <w:ind w:left="2880" w:hanging="360"/>
+        <w:ind w:left="3600" w:hanging="360"/>
       </w:pPr>
       <w:rPr>
         <w:u w:val="none"/>
@@ -6150,7 +6448,7 @@
       <w:lvlText w:val="%5."/>
       <w:lvlJc w:val="left"/>
       <w:pPr>
-        <w:ind w:left="3600" w:hanging="360"/>
+        <w:ind w:left="4320" w:hanging="360"/>
       </w:pPr>
       <w:rPr>
         <w:u w:val="none"/>
@@ -6162,7 +6460,7 @@
       <w:lvlText w:val="%6."/>
       <w:lvlJc w:val="right"/>
       <w:pPr>
-        <w:ind w:left="4320" w:hanging="360"/>
+        <w:ind w:left="5040" w:hanging="360"/>
       </w:pPr>
       <w:rPr>
         <w:u w:val="none"/>
@@ -6174,7 +6472,7 @@
       <w:lvlText w:val="%7."/>
       <w:lvlJc w:val="left"/>
       <w:pPr>
-        <w:ind w:left="5040" w:hanging="360"/>
+        <w:ind w:left="5760" w:hanging="360"/>
       </w:pPr>
       <w:rPr>
         <w:u w:val="none"/>
@@ -6186,7 +6484,7 @@
       <w:lvlText w:val="%8."/>
       <w:lvlJc w:val="left"/>
       <w:pPr>
-        <w:ind w:left="5760" w:hanging="360"/>
+        <w:ind w:left="6480" w:hanging="360"/>
       </w:pPr>
       <w:rPr>
         <w:u w:val="none"/>
@@ -6198,7 +6496,7 @@
       <w:lvlText w:val="%9."/>
       <w:lvlJc w:val="right"/>
       <w:pPr>
-        <w:ind w:left="6480" w:hanging="360"/>
+        <w:ind w:left="7200" w:hanging="360"/>
       </w:pPr>
       <w:rPr>
         <w:u w:val="none"/>
@@ -6207,12 +6505,12 @@
   </w:abstractNum>
   <w:abstractNum w:abstractNumId="5">
     <w:lvl w:ilvl="0">
-      <w:start w:val="3"/>
+      <w:start w:val="1"/>
       <w:numFmt w:val="decimal"/>
       <w:lvlText w:val="%1."/>
       <w:lvlJc w:val="left"/>
       <w:pPr>
-        <w:ind w:left="720" w:hanging="360"/>
+        <w:ind w:left="2160" w:hanging="360"/>
       </w:pPr>
       <w:rPr>
         <w:u w:val="none"/>
@@ -6224,7 +6522,7 @@
       <w:lvlText w:val="%2."/>
       <w:lvlJc w:val="left"/>
       <w:pPr>
-        <w:ind w:left="1440" w:hanging="360"/>
+        <w:ind w:left="2880" w:hanging="360"/>
       </w:pPr>
       <w:rPr>
         <w:u w:val="none"/>
@@ -6236,7 +6534,7 @@
       <w:lvlText w:val="%3."/>
       <w:lvlJc w:val="right"/>
       <w:pPr>
-        <w:ind w:left="2160" w:hanging="360"/>
+        <w:ind w:left="3600" w:hanging="360"/>
       </w:pPr>
       <w:rPr>
         <w:u w:val="none"/>
@@ -6248,7 +6546,7 @@
       <w:lvlText w:val="%4."/>
       <w:lvlJc w:val="left"/>
       <w:pPr>
-        <w:ind w:left="2880" w:hanging="360"/>
+        <w:ind w:left="4320" w:hanging="360"/>
       </w:pPr>
       <w:rPr>
         <w:u w:val="none"/>
@@ -6260,7 +6558,7 @@
       <w:lvlText w:val="%5."/>
       <w:lvlJc w:val="left"/>
       <w:pPr>
-        <w:ind w:left="3600" w:hanging="360"/>
+        <w:ind w:left="5040" w:hanging="360"/>
       </w:pPr>
       <w:rPr>
         <w:u w:val="none"/>
@@ -6272,7 +6570,7 @@
       <w:lvlText w:val="%6."/>
       <w:lvlJc w:val="right"/>
       <w:pPr>
-        <w:ind w:left="4320" w:hanging="360"/>
+        <w:ind w:left="5760" w:hanging="360"/>
       </w:pPr>
       <w:rPr>
         <w:u w:val="none"/>
@@ -6284,7 +6582,7 @@
       <w:lvlText w:val="%7."/>
       <w:lvlJc w:val="left"/>
       <w:pPr>
-        <w:ind w:left="5040" w:hanging="360"/>
+        <w:ind w:left="6480" w:hanging="360"/>
       </w:pPr>
       <w:rPr>
         <w:u w:val="none"/>
@@ -6296,7 +6594,7 @@
       <w:lvlText w:val="%8."/>
       <w:lvlJc w:val="left"/>
       <w:pPr>
-        <w:ind w:left="5760" w:hanging="360"/>
+        <w:ind w:left="7200" w:hanging="360"/>
       </w:pPr>
       <w:rPr>
         <w:u w:val="none"/>
@@ -6308,7 +6606,7 @@
       <w:lvlText w:val="%9."/>
       <w:lvlJc w:val="right"/>
       <w:pPr>
-        <w:ind w:left="6480" w:hanging="360"/>
+        <w:ind w:left="7920" w:hanging="360"/>
       </w:pPr>
       <w:rPr>
         <w:u w:val="none"/>
@@ -6317,8 +6615,228 @@
   </w:abstractNum>
   <w:abstractNum w:abstractNumId="6">
     <w:lvl w:ilvl="0">
-      <w:start w:val="4"/>
-      <w:numFmt w:val="decimal"/>
+      <w:start w:val="1"/>
+      <w:numFmt w:val="bullet"/>
+      <w:lvlText w:val="●"/>
+      <w:lvlJc w:val="left"/>
+      <w:pPr>
+        <w:ind w:left="720" w:hanging="360"/>
+      </w:pPr>
+      <w:rPr>
+        <w:u w:val="none"/>
+      </w:rPr>
+    </w:lvl>
+    <w:lvl w:ilvl="1">
+      <w:start w:val="1"/>
+      <w:numFmt w:val="bullet"/>
+      <w:lvlText w:val="○"/>
+      <w:lvlJc w:val="left"/>
+      <w:pPr>
+        <w:ind w:left="1440" w:hanging="360"/>
+      </w:pPr>
+      <w:rPr>
+        <w:u w:val="none"/>
+      </w:rPr>
+    </w:lvl>
+    <w:lvl w:ilvl="2">
+      <w:start w:val="1"/>
+      <w:numFmt w:val="bullet"/>
+      <w:lvlText w:val="■"/>
+      <w:lvlJc w:val="left"/>
+      <w:pPr>
+        <w:ind w:left="2160" w:hanging="360"/>
+      </w:pPr>
+      <w:rPr>
+        <w:u w:val="none"/>
+      </w:rPr>
+    </w:lvl>
+    <w:lvl w:ilvl="3">
+      <w:start w:val="1"/>
+      <w:numFmt w:val="bullet"/>
+      <w:lvlText w:val="●"/>
+      <w:lvlJc w:val="left"/>
+      <w:pPr>
+        <w:ind w:left="2880" w:hanging="360"/>
+      </w:pPr>
+      <w:rPr>
+        <w:u w:val="none"/>
+      </w:rPr>
+    </w:lvl>
+    <w:lvl w:ilvl="4">
+      <w:start w:val="1"/>
+      <w:numFmt w:val="bullet"/>
+      <w:lvlText w:val="○"/>
+      <w:lvlJc w:val="left"/>
+      <w:pPr>
+        <w:ind w:left="3600" w:hanging="360"/>
+      </w:pPr>
+      <w:rPr>
+        <w:u w:val="none"/>
+      </w:rPr>
+    </w:lvl>
+    <w:lvl w:ilvl="5">
+      <w:start w:val="1"/>
+      <w:numFmt w:val="bullet"/>
+      <w:lvlText w:val="■"/>
+      <w:lvlJc w:val="left"/>
+      <w:pPr>
+        <w:ind w:left="4320" w:hanging="360"/>
+      </w:pPr>
+      <w:rPr>
+        <w:u w:val="none"/>
+      </w:rPr>
+    </w:lvl>
+    <w:lvl w:ilvl="6">
+      <w:start w:val="1"/>
+      <w:numFmt w:val="bullet"/>
+      <w:lvlText w:val="●"/>
+      <w:lvlJc w:val="left"/>
+      <w:pPr>
+        <w:ind w:left="5040" w:hanging="360"/>
+      </w:pPr>
+      <w:rPr>
+        <w:u w:val="none"/>
+      </w:rPr>
+    </w:lvl>
+    <w:lvl w:ilvl="7">
+      <w:start w:val="1"/>
+      <w:numFmt w:val="bullet"/>
+      <w:lvlText w:val="○"/>
+      <w:lvlJc w:val="left"/>
+      <w:pPr>
+        <w:ind w:left="5760" w:hanging="360"/>
+      </w:pPr>
+      <w:rPr>
+        <w:u w:val="none"/>
+      </w:rPr>
+    </w:lvl>
+    <w:lvl w:ilvl="8">
+      <w:start w:val="1"/>
+      <w:numFmt w:val="bullet"/>
+      <w:lvlText w:val="■"/>
+      <w:lvlJc w:val="left"/>
+      <w:pPr>
+        <w:ind w:left="6480" w:hanging="360"/>
+      </w:pPr>
+      <w:rPr>
+        <w:u w:val="none"/>
+      </w:rPr>
+    </w:lvl>
+  </w:abstractNum>
+  <w:abstractNum w:abstractNumId="7">
+    <w:lvl w:ilvl="0">
+      <w:start w:val="1"/>
+      <w:numFmt w:val="bullet"/>
+      <w:lvlText w:val="●"/>
+      <w:lvlJc w:val="left"/>
+      <w:pPr>
+        <w:ind w:left="1440" w:hanging="360"/>
+      </w:pPr>
+      <w:rPr>
+        <w:u w:val="none"/>
+      </w:rPr>
+    </w:lvl>
+    <w:lvl w:ilvl="1">
+      <w:start w:val="1"/>
+      <w:numFmt w:val="bullet"/>
+      <w:lvlText w:val="○"/>
+      <w:lvlJc w:val="left"/>
+      <w:pPr>
+        <w:ind w:left="2160" w:hanging="360"/>
+      </w:pPr>
+      <w:rPr>
+        <w:u w:val="none"/>
+      </w:rPr>
+    </w:lvl>
+    <w:lvl w:ilvl="2">
+      <w:start w:val="1"/>
+      <w:numFmt w:val="bullet"/>
+      <w:lvlText w:val="■"/>
+      <w:lvlJc w:val="left"/>
+      <w:pPr>
+        <w:ind w:left="2880" w:hanging="360"/>
+      </w:pPr>
+      <w:rPr>
+        <w:u w:val="none"/>
+      </w:rPr>
+    </w:lvl>
+    <w:lvl w:ilvl="3">
+      <w:start w:val="1"/>
+      <w:numFmt w:val="bullet"/>
+      <w:lvlText w:val="●"/>
+      <w:lvlJc w:val="left"/>
+      <w:pPr>
+        <w:ind w:left="3600" w:hanging="360"/>
+      </w:pPr>
+      <w:rPr>
+        <w:u w:val="none"/>
+      </w:rPr>
+    </w:lvl>
+    <w:lvl w:ilvl="4">
+      <w:start w:val="1"/>
+      <w:numFmt w:val="bullet"/>
+      <w:lvlText w:val="○"/>
+      <w:lvlJc w:val="left"/>
+      <w:pPr>
+        <w:ind w:left="4320" w:hanging="360"/>
+      </w:pPr>
+      <w:rPr>
+        <w:u w:val="none"/>
+      </w:rPr>
+    </w:lvl>
+    <w:lvl w:ilvl="5">
+      <w:start w:val="1"/>
+      <w:numFmt w:val="bullet"/>
+      <w:lvlText w:val="■"/>
+      <w:lvlJc w:val="left"/>
+      <w:pPr>
+        <w:ind w:left="5040" w:hanging="360"/>
+      </w:pPr>
+      <w:rPr>
+        <w:u w:val="none"/>
+      </w:rPr>
+    </w:lvl>
+    <w:lvl w:ilvl="6">
+      <w:start w:val="1"/>
+      <w:numFmt w:val="bullet"/>
+      <w:lvlText w:val="●"/>
+      <w:lvlJc w:val="left"/>
+      <w:pPr>
+        <w:ind w:left="5760" w:hanging="360"/>
+      </w:pPr>
+      <w:rPr>
+        <w:u w:val="none"/>
+      </w:rPr>
+    </w:lvl>
+    <w:lvl w:ilvl="7">
+      <w:start w:val="1"/>
+      <w:numFmt w:val="bullet"/>
+      <w:lvlText w:val="○"/>
+      <w:lvlJc w:val="left"/>
+      <w:pPr>
+        <w:ind w:left="6480" w:hanging="360"/>
+      </w:pPr>
+      <w:rPr>
+        <w:u w:val="none"/>
+      </w:rPr>
+    </w:lvl>
+    <w:lvl w:ilvl="8">
+      <w:start w:val="1"/>
+      <w:numFmt w:val="bullet"/>
+      <w:lvlText w:val="■"/>
+      <w:lvlJc w:val="left"/>
+      <w:pPr>
+        <w:ind w:left="7200" w:hanging="360"/>
+      </w:pPr>
+      <w:rPr>
+        <w:u w:val="none"/>
+      </w:rPr>
+    </w:lvl>
+  </w:abstractNum>
+  <w:abstractNum w:abstractNumId="8">
+    <w:lvl w:ilvl="0">
+      <w:start w:val="1"/>
+      <w:numFmt w:val="upperLetter"/>
       <w:lvlText w:val="%1."/>
       <w:lvlJc w:val="left"/>
       <w:pPr>
@@ -6425,14 +6943,14 @@
       </w:rPr>
     </w:lvl>
   </w:abstractNum>
-  <w:abstractNum w:abstractNumId="7">
+  <w:abstractNum w:abstractNumId="9">
     <w:lvl w:ilvl="0">
       <w:start w:val="1"/>
       <w:numFmt w:val="bullet"/>
       <w:lvlText w:val="●"/>
       <w:lvlJc w:val="left"/>
       <w:pPr>
-        <w:ind w:left="720" w:hanging="360"/>
+        <w:ind w:left="1440" w:hanging="360"/>
       </w:pPr>
       <w:rPr>
         <w:u w:val="none"/>
@@ -6444,7 +6962,7 @@
       <w:lvlText w:val="○"/>
       <w:lvlJc w:val="left"/>
       <w:pPr>
-        <w:ind w:left="1440" w:hanging="360"/>
+        <w:ind w:left="2160" w:hanging="360"/>
       </w:pPr>
       <w:rPr>
         <w:u w:val="none"/>
@@ -6456,7 +6974,7 @@
       <w:lvlText w:val="■"/>
       <w:lvlJc w:val="left"/>
       <w:pPr>
-        <w:ind w:left="2160" w:hanging="360"/>
+        <w:ind w:left="2880" w:hanging="360"/>
       </w:pPr>
       <w:rPr>
         <w:u w:val="none"/>
@@ -6468,7 +6986,7 @@
       <w:lvlText w:val="●"/>
       <w:lvlJc w:val="left"/>
       <w:pPr>
-        <w:ind w:left="2880" w:hanging="360"/>
+        <w:ind w:left="3600" w:hanging="360"/>
       </w:pPr>
       <w:rPr>
         <w:u w:val="none"/>
@@ -6480,7 +6998,7 @@
       <w:lvlText w:val="○"/>
       <w:lvlJc w:val="left"/>
       <w:pPr>
-        <w:ind w:left="3600" w:hanging="360"/>
+        <w:ind w:left="4320" w:hanging="360"/>
       </w:pPr>
       <w:rPr>
         <w:u w:val="none"/>
@@ -6492,7 +7010,7 @@
       <w:lvlText w:val="■"/>
       <w:lvlJc w:val="left"/>
       <w:pPr>
-        <w:ind w:left="4320" w:hanging="360"/>
+        <w:ind w:left="5040" w:hanging="360"/>
       </w:pPr>
       <w:rPr>
         <w:u w:val="none"/>
@@ -6504,7 +7022,7 @@
       <w:lvlText w:val="●"/>
       <w:lvlJc w:val="left"/>
       <w:pPr>
-        <w:ind w:left="5040" w:hanging="360"/>
+        <w:ind w:left="5760" w:hanging="360"/>
       </w:pPr>
       <w:rPr>
         <w:u w:val="none"/>
@@ -6516,7 +7034,7 @@
       <w:lvlText w:val="○"/>
       <w:lvlJc w:val="left"/>
       <w:pPr>
-        <w:ind w:left="5760" w:hanging="360"/>
+        <w:ind w:left="6480" w:hanging="360"/>
       </w:pPr>
       <w:rPr>
         <w:u w:val="none"/>
@@ -6528,337 +7046,7 @@
       <w:lvlText w:val="■"/>
       <w:lvlJc w:val="left"/>
       <w:pPr>
-        <w:ind w:left="6480" w:hanging="360"/>
-      </w:pPr>
-      <w:rPr>
-        <w:u w:val="none"/>
-      </w:rPr>
-    </w:lvl>
-  </w:abstractNum>
-  <w:abstractNum w:abstractNumId="8">
-    <w:lvl w:ilvl="0">
-      <w:start w:val="1"/>
-      <w:numFmt w:val="upperLetter"/>
-      <w:lvlText w:val="%1."/>
-      <w:lvlJc w:val="left"/>
-      <w:pPr>
-        <w:ind w:left="720" w:hanging="360"/>
-      </w:pPr>
-      <w:rPr>
-        <w:u w:val="none"/>
-      </w:rPr>
-    </w:lvl>
-    <w:lvl w:ilvl="1">
-      <w:start w:val="1"/>
-      <w:numFmt w:val="lowerLetter"/>
-      <w:lvlText w:val="%2."/>
-      <w:lvlJc w:val="left"/>
-      <w:pPr>
-        <w:ind w:left="1440" w:hanging="360"/>
-      </w:pPr>
-      <w:rPr>
-        <w:u w:val="none"/>
-      </w:rPr>
-    </w:lvl>
-    <w:lvl w:ilvl="2">
-      <w:start w:val="1"/>
-      <w:numFmt w:val="lowerRoman"/>
-      <w:lvlText w:val="%3."/>
-      <w:lvlJc w:val="right"/>
-      <w:pPr>
-        <w:ind w:left="2160" w:hanging="360"/>
-      </w:pPr>
-      <w:rPr>
-        <w:u w:val="none"/>
-      </w:rPr>
-    </w:lvl>
-    <w:lvl w:ilvl="3">
-      <w:start w:val="1"/>
-      <w:numFmt w:val="decimal"/>
-      <w:lvlText w:val="%4."/>
-      <w:lvlJc w:val="left"/>
-      <w:pPr>
-        <w:ind w:left="2880" w:hanging="360"/>
-      </w:pPr>
-      <w:rPr>
-        <w:u w:val="none"/>
-      </w:rPr>
-    </w:lvl>
-    <w:lvl w:ilvl="4">
-      <w:start w:val="1"/>
-      <w:numFmt w:val="lowerLetter"/>
-      <w:lvlText w:val="%5."/>
-      <w:lvlJc w:val="left"/>
-      <w:pPr>
-        <w:ind w:left="3600" w:hanging="360"/>
-      </w:pPr>
-      <w:rPr>
-        <w:u w:val="none"/>
-      </w:rPr>
-    </w:lvl>
-    <w:lvl w:ilvl="5">
-      <w:start w:val="1"/>
-      <w:numFmt w:val="lowerRoman"/>
-      <w:lvlText w:val="%6."/>
-      <w:lvlJc w:val="right"/>
-      <w:pPr>
-        <w:ind w:left="4320" w:hanging="360"/>
-      </w:pPr>
-      <w:rPr>
-        <w:u w:val="none"/>
-      </w:rPr>
-    </w:lvl>
-    <w:lvl w:ilvl="6">
-      <w:start w:val="1"/>
-      <w:numFmt w:val="decimal"/>
-      <w:lvlText w:val="%7."/>
-      <w:lvlJc w:val="left"/>
-      <w:pPr>
-        <w:ind w:left="5040" w:hanging="360"/>
-      </w:pPr>
-      <w:rPr>
-        <w:u w:val="none"/>
-      </w:rPr>
-    </w:lvl>
-    <w:lvl w:ilvl="7">
-      <w:start w:val="1"/>
-      <w:numFmt w:val="lowerLetter"/>
-      <w:lvlText w:val="%8."/>
-      <w:lvlJc w:val="left"/>
-      <w:pPr>
-        <w:ind w:left="5760" w:hanging="360"/>
-      </w:pPr>
-      <w:rPr>
-        <w:u w:val="none"/>
-      </w:rPr>
-    </w:lvl>
-    <w:lvl w:ilvl="8">
-      <w:start w:val="1"/>
-      <w:numFmt w:val="lowerRoman"/>
-      <w:lvlText w:val="%9."/>
-      <w:lvlJc w:val="right"/>
-      <w:pPr>
-        <w:ind w:left="6480" w:hanging="360"/>
-      </w:pPr>
-      <w:rPr>
-        <w:u w:val="none"/>
-      </w:rPr>
-    </w:lvl>
-  </w:abstractNum>
-  <w:abstractNum w:abstractNumId="9">
-    <w:lvl w:ilvl="0">
-      <w:start w:val="1"/>
-      <w:numFmt w:val="bullet"/>
-      <w:lvlText w:val="●"/>
-      <w:lvlJc w:val="left"/>
-      <w:pPr>
-        <w:ind w:left="720" w:hanging="360"/>
-      </w:pPr>
-      <w:rPr>
-        <w:u w:val="none"/>
-      </w:rPr>
-    </w:lvl>
-    <w:lvl w:ilvl="1">
-      <w:start w:val="1"/>
-      <w:numFmt w:val="bullet"/>
-      <w:lvlText w:val="○"/>
-      <w:lvlJc w:val="left"/>
-      <w:pPr>
-        <w:ind w:left="1440" w:hanging="360"/>
-      </w:pPr>
-      <w:rPr>
-        <w:u w:val="none"/>
-      </w:rPr>
-    </w:lvl>
-    <w:lvl w:ilvl="2">
-      <w:start w:val="1"/>
-      <w:numFmt w:val="bullet"/>
-      <w:lvlText w:val="■"/>
-      <w:lvlJc w:val="left"/>
-      <w:pPr>
-        <w:ind w:left="2160" w:hanging="360"/>
-      </w:pPr>
-      <w:rPr>
-        <w:u w:val="none"/>
-      </w:rPr>
-    </w:lvl>
-    <w:lvl w:ilvl="3">
-      <w:start w:val="1"/>
-      <w:numFmt w:val="bullet"/>
-      <w:lvlText w:val="●"/>
-      <w:lvlJc w:val="left"/>
-      <w:pPr>
-        <w:ind w:left="2880" w:hanging="360"/>
-      </w:pPr>
-      <w:rPr>
-        <w:u w:val="none"/>
-      </w:rPr>
-    </w:lvl>
-    <w:lvl w:ilvl="4">
-      <w:start w:val="1"/>
-      <w:numFmt w:val="bullet"/>
-      <w:lvlText w:val="○"/>
-      <w:lvlJc w:val="left"/>
-      <w:pPr>
-        <w:ind w:left="3600" w:hanging="360"/>
-      </w:pPr>
-      <w:rPr>
-        <w:u w:val="none"/>
-      </w:rPr>
-    </w:lvl>
-    <w:lvl w:ilvl="5">
-      <w:start w:val="1"/>
-      <w:numFmt w:val="bullet"/>
-      <w:lvlText w:val="■"/>
-      <w:lvlJc w:val="left"/>
-      <w:pPr>
-        <w:ind w:left="4320" w:hanging="360"/>
-      </w:pPr>
-      <w:rPr>
-        <w:u w:val="none"/>
-      </w:rPr>
-    </w:lvl>
-    <w:lvl w:ilvl="6">
-      <w:start w:val="1"/>
-      <w:numFmt w:val="bullet"/>
-      <w:lvlText w:val="●"/>
-      <w:lvlJc w:val="left"/>
-      <w:pPr>
-        <w:ind w:left="5040" w:hanging="360"/>
-      </w:pPr>
-      <w:rPr>
-        <w:u w:val="none"/>
-      </w:rPr>
-    </w:lvl>
-    <w:lvl w:ilvl="7">
-      <w:start w:val="1"/>
-      <w:numFmt w:val="bullet"/>
-      <w:lvlText w:val="○"/>
-      <w:lvlJc w:val="left"/>
-      <w:pPr>
-        <w:ind w:left="5760" w:hanging="360"/>
-      </w:pPr>
-      <w:rPr>
-        <w:u w:val="none"/>
-      </w:rPr>
-    </w:lvl>
-    <w:lvl w:ilvl="8">
-      <w:start w:val="1"/>
-      <w:numFmt w:val="bullet"/>
-      <w:lvlText w:val="■"/>
-      <w:lvlJc w:val="left"/>
-      <w:pPr>
-        <w:ind w:left="6480" w:hanging="360"/>
-      </w:pPr>
-      <w:rPr>
-        <w:u w:val="none"/>
-      </w:rPr>
-    </w:lvl>
-  </w:abstractNum>
-  <w:abstractNum w:abstractNumId="10">
-    <w:lvl w:ilvl="0">
-      <w:start w:val="3"/>
-      <w:numFmt w:val="decimal"/>
-      <w:lvlText w:val="%1."/>
-      <w:lvlJc w:val="left"/>
-      <w:pPr>
-        <w:ind w:left="720" w:hanging="360"/>
-      </w:pPr>
-      <w:rPr>
-        <w:u w:val="none"/>
-      </w:rPr>
-    </w:lvl>
-    <w:lvl w:ilvl="1">
-      <w:start w:val="1"/>
-      <w:numFmt w:val="lowerLetter"/>
-      <w:lvlText w:val="%2."/>
-      <w:lvlJc w:val="left"/>
-      <w:pPr>
-        <w:ind w:left="1440" w:hanging="360"/>
-      </w:pPr>
-      <w:rPr>
-        <w:u w:val="none"/>
-      </w:rPr>
-    </w:lvl>
-    <w:lvl w:ilvl="2">
-      <w:start w:val="1"/>
-      <w:numFmt w:val="lowerRoman"/>
-      <w:lvlText w:val="%3."/>
-      <w:lvlJc w:val="right"/>
-      <w:pPr>
-        <w:ind w:left="2160" w:hanging="360"/>
-      </w:pPr>
-      <w:rPr>
-        <w:u w:val="none"/>
-      </w:rPr>
-    </w:lvl>
-    <w:lvl w:ilvl="3">
-      <w:start w:val="1"/>
-      <w:numFmt w:val="decimal"/>
-      <w:lvlText w:val="%4."/>
-      <w:lvlJc w:val="left"/>
-      <w:pPr>
-        <w:ind w:left="2880" w:hanging="360"/>
-      </w:pPr>
-      <w:rPr>
-        <w:u w:val="none"/>
-      </w:rPr>
-    </w:lvl>
-    <w:lvl w:ilvl="4">
-      <w:start w:val="1"/>
-      <w:numFmt w:val="lowerLetter"/>
-      <w:lvlText w:val="%5."/>
-      <w:lvlJc w:val="left"/>
-      <w:pPr>
-        <w:ind w:left="3600" w:hanging="360"/>
-      </w:pPr>
-      <w:rPr>
-        <w:u w:val="none"/>
-      </w:rPr>
-    </w:lvl>
-    <w:lvl w:ilvl="5">
-      <w:start w:val="1"/>
-      <w:numFmt w:val="lowerRoman"/>
-      <w:lvlText w:val="%6."/>
-      <w:lvlJc w:val="right"/>
-      <w:pPr>
-        <w:ind w:left="4320" w:hanging="360"/>
-      </w:pPr>
-      <w:rPr>
-        <w:u w:val="none"/>
-      </w:rPr>
-    </w:lvl>
-    <w:lvl w:ilvl="6">
-      <w:start w:val="1"/>
-      <w:numFmt w:val="decimal"/>
-      <w:lvlText w:val="%7."/>
-      <w:lvlJc w:val="left"/>
-      <w:pPr>
-        <w:ind w:left="5040" w:hanging="360"/>
-      </w:pPr>
-      <w:rPr>
-        <w:u w:val="none"/>
-      </w:rPr>
-    </w:lvl>
-    <w:lvl w:ilvl="7">
-      <w:start w:val="1"/>
-      <w:numFmt w:val="lowerLetter"/>
-      <w:lvlText w:val="%8."/>
-      <w:lvlJc w:val="left"/>
-      <w:pPr>
-        <w:ind w:left="5760" w:hanging="360"/>
-      </w:pPr>
-      <w:rPr>
-        <w:u w:val="none"/>
-      </w:rPr>
-    </w:lvl>
-    <w:lvl w:ilvl="8">
-      <w:start w:val="1"/>
-      <w:numFmt w:val="lowerRoman"/>
-      <w:lvlText w:val="%9."/>
-      <w:lvlJc w:val="right"/>
-      <w:pPr>
-        <w:ind w:left="6480" w:hanging="360"/>
+        <w:ind w:left="7200" w:hanging="360"/>
       </w:pPr>
       <w:rPr>
         <w:u w:val="none"/>
@@ -6891,9 +7079,6 @@
   </w:num>
   <w:num w:numId="9">
     <w:abstractNumId w:val="9"/>
-  </w:num>
-  <w:num w:numId="10">
-    <w:abstractNumId w:val="10"/>
   </w:num>
 </w:numbering>
 </file>

</xml_diff>